<commit_message>
Updated no-viz post-study question
</commit_message>
<xml_diff>
--- a/Study Forms and Tests/MSNV_script_sk.docx
+++ b/Study Forms and Tests/MSNV_script_sk.docx
@@ -121,13 +121,31 @@
           <w:lang w:val="sk-SK"/>
         </w:rPr>
       </w:pPr>
-      <w:r>
-        <w:rPr>
-          <w:rStyle w:val="Strong"/>
-          <w:lang w:val="sk-SK"/>
-        </w:rPr>
-        <w:t>Dereck Toker</w:t>
-      </w:r>
+      <w:proofErr w:type="spellStart"/>
+      <w:r>
+        <w:rPr>
+          <w:rStyle w:val="Strong"/>
+          <w:lang w:val="sk-SK"/>
+        </w:rPr>
+        <w:t>Dereck</w:t>
+      </w:r>
+      <w:proofErr w:type="spellEnd"/>
+      <w:r>
+        <w:rPr>
+          <w:rStyle w:val="Strong"/>
+          <w:lang w:val="sk-SK"/>
+        </w:rPr>
+        <w:t xml:space="preserve"> </w:t>
+      </w:r>
+      <w:proofErr w:type="spellStart"/>
+      <w:r>
+        <w:rPr>
+          <w:rStyle w:val="Strong"/>
+          <w:lang w:val="sk-SK"/>
+        </w:rPr>
+        <w:t>Toker</w:t>
+      </w:r>
+      <w:proofErr w:type="spellEnd"/>
       <w:r>
         <w:rPr>
           <w:rStyle w:val="Strong"/>
@@ -169,7 +187,23 @@
           <w:lang w:val="sk-SK"/>
         </w:rPr>
         <w:br/>
-        <w:t>Robert Moro, 2018/04/1</w:t>
+        <w:t xml:space="preserve">Robert </w:t>
+      </w:r>
+      <w:proofErr w:type="spellStart"/>
+      <w:r>
+        <w:rPr>
+          <w:rStyle w:val="Strong"/>
+          <w:lang w:val="sk-SK"/>
+        </w:rPr>
+        <w:t>Moro</w:t>
+      </w:r>
+      <w:proofErr w:type="spellEnd"/>
+      <w:r>
+        <w:rPr>
+          <w:rStyle w:val="Strong"/>
+          <w:lang w:val="sk-SK"/>
+        </w:rPr>
+        <w:t>, 2018/04/1</w:t>
       </w:r>
       <w:r>
         <w:rPr>
@@ -258,7 +292,27 @@
           <w:bCs w:val="0"/>
           <w:lang w:val="sk-SK"/>
         </w:rPr>
-        <w:t>Vytvorte rezerváciu UX Classy v</w:t>
+        <w:t xml:space="preserve">Vytvorte rezerváciu UX </w:t>
+      </w:r>
+      <w:proofErr w:type="spellStart"/>
+      <w:r>
+        <w:rPr>
+          <w:rStyle w:val="Strong"/>
+          <w:b w:val="0"/>
+          <w:bCs w:val="0"/>
+          <w:lang w:val="sk-SK"/>
+        </w:rPr>
+        <w:t>Classy</w:t>
+      </w:r>
+      <w:proofErr w:type="spellEnd"/>
+      <w:r>
+        <w:rPr>
+          <w:rStyle w:val="Strong"/>
+          <w:b w:val="0"/>
+          <w:bCs w:val="0"/>
+          <w:lang w:val="sk-SK"/>
+        </w:rPr>
+        <w:t xml:space="preserve"> v</w:t>
       </w:r>
       <w:r>
         <w:rPr>
@@ -465,7 +519,16 @@
           <w:b w:val="0"/>
           <w:lang w:val="sk-SK"/>
         </w:rPr>
-        <w:t>Google Spreadsheet</w:t>
+        <w:t xml:space="preserve">Google </w:t>
+      </w:r>
+      <w:proofErr w:type="spellStart"/>
+      <w:r>
+        <w:rPr>
+          <w:rStyle w:val="Strong"/>
+          <w:b w:val="0"/>
+          <w:lang w:val="sk-SK"/>
+        </w:rPr>
+        <w:t>Spreadsheet</w:t>
       </w:r>
       <w:r>
         <w:rPr>
@@ -475,6 +538,7 @@
         </w:rPr>
         <w:t>u</w:t>
       </w:r>
+      <w:proofErr w:type="spellEnd"/>
       <w:r>
         <w:rPr>
           <w:rStyle w:val="Strong"/>
@@ -603,13 +667,29 @@
           <w:bCs/>
           <w:lang w:val="sk-SK"/>
         </w:rPr>
-        <w:t xml:space="preserve"> (group A), </w:t>
-      </w:r>
+        <w:t xml:space="preserve"> (</w:t>
+      </w:r>
+      <w:proofErr w:type="spellStart"/>
       <w:r>
         <w:rPr>
           <w:bCs/>
           <w:lang w:val="sk-SK"/>
         </w:rPr>
+        <w:t>group</w:t>
+      </w:r>
+      <w:proofErr w:type="spellEnd"/>
+      <w:r>
+        <w:rPr>
+          <w:bCs/>
+          <w:lang w:val="sk-SK"/>
+        </w:rPr>
+        <w:t xml:space="preserve"> A), </w:t>
+      </w:r>
+      <w:r>
+        <w:rPr>
+          <w:bCs/>
+          <w:lang w:val="sk-SK"/>
+        </w:rPr>
         <w:t>bez vizualizácie</w:t>
       </w:r>
       <w:r>
@@ -617,7 +697,23 @@
           <w:bCs/>
           <w:lang w:val="sk-SK"/>
         </w:rPr>
-        <w:t xml:space="preserve"> (group B)</w:t>
+        <w:t xml:space="preserve"> (</w:t>
+      </w:r>
+      <w:proofErr w:type="spellStart"/>
+      <w:r>
+        <w:rPr>
+          <w:bCs/>
+          <w:lang w:val="sk-SK"/>
+        </w:rPr>
+        <w:t>group</w:t>
+      </w:r>
+      <w:proofErr w:type="spellEnd"/>
+      <w:r>
+        <w:rPr>
+          <w:bCs/>
+          <w:lang w:val="sk-SK"/>
+        </w:rPr>
+        <w:t xml:space="preserve"> B)</w:t>
       </w:r>
     </w:p>
     <w:p>
@@ -909,8 +1005,6 @@
         </w:rPr>
         <w:t>)</w:t>
       </w:r>
-      <w:bookmarkStart w:id="0" w:name="_GoBack"/>
-      <w:bookmarkEnd w:id="0"/>
     </w:p>
     <w:p>
       <w:pPr>
@@ -1359,7 +1453,43 @@
           <w:b w:val="0"/>
           <w:lang w:val="sk-SK"/>
         </w:rPr>
-        <w:t>Na každom počítači otvorte v Tobii Studiu projekt</w:t>
+        <w:t>Na každom počítači otvorte v </w:t>
+      </w:r>
+      <w:proofErr w:type="spellStart"/>
+      <w:r>
+        <w:rPr>
+          <w:rStyle w:val="Strong"/>
+          <w:b w:val="0"/>
+          <w:lang w:val="sk-SK"/>
+        </w:rPr>
+        <w:t>Tobii</w:t>
+      </w:r>
+      <w:proofErr w:type="spellEnd"/>
+      <w:r>
+        <w:rPr>
+          <w:rStyle w:val="Strong"/>
+          <w:b w:val="0"/>
+          <w:lang w:val="sk-SK"/>
+        </w:rPr>
+        <w:t xml:space="preserve"> </w:t>
+      </w:r>
+      <w:proofErr w:type="spellStart"/>
+      <w:r>
+        <w:rPr>
+          <w:rStyle w:val="Strong"/>
+          <w:b w:val="0"/>
+          <w:lang w:val="sk-SK"/>
+        </w:rPr>
+        <w:t>Studiu</w:t>
+      </w:r>
+      <w:proofErr w:type="spellEnd"/>
+      <w:r>
+        <w:rPr>
+          <w:rStyle w:val="Strong"/>
+          <w:b w:val="0"/>
+          <w:lang w:val="sk-SK"/>
+        </w:rPr>
+        <w:t xml:space="preserve"> projekt</w:t>
       </w:r>
       <w:r>
         <w:rPr>
@@ -1407,7 +1537,43 @@
           <w:b w:val="0"/>
           <w:lang w:val="sk-SK"/>
         </w:rPr>
-        <w:t>a skontrolujte, či je zapnutý eye tracker a podarilo sa ho korektne zdetegovať</w:t>
+        <w:t xml:space="preserve">a skontrolujte, či je zapnutý </w:t>
+      </w:r>
+      <w:proofErr w:type="spellStart"/>
+      <w:r>
+        <w:rPr>
+          <w:rStyle w:val="Strong"/>
+          <w:b w:val="0"/>
+          <w:lang w:val="sk-SK"/>
+        </w:rPr>
+        <w:t>eye</w:t>
+      </w:r>
+      <w:proofErr w:type="spellEnd"/>
+      <w:r>
+        <w:rPr>
+          <w:rStyle w:val="Strong"/>
+          <w:b w:val="0"/>
+          <w:lang w:val="sk-SK"/>
+        </w:rPr>
+        <w:t xml:space="preserve"> </w:t>
+      </w:r>
+      <w:proofErr w:type="spellStart"/>
+      <w:r>
+        <w:rPr>
+          <w:rStyle w:val="Strong"/>
+          <w:b w:val="0"/>
+          <w:lang w:val="sk-SK"/>
+        </w:rPr>
+        <w:t>tracker</w:t>
+      </w:r>
+      <w:proofErr w:type="spellEnd"/>
+      <w:r>
+        <w:rPr>
+          <w:rStyle w:val="Strong"/>
+          <w:b w:val="0"/>
+          <w:lang w:val="sk-SK"/>
+        </w:rPr>
+        <w:t xml:space="preserve"> a podarilo sa ho korektne zdetegovať</w:t>
       </w:r>
       <w:r>
         <w:rPr>
@@ -1438,7 +1604,43 @@
           <w:color w:val="FF0000"/>
           <w:lang w:val="sk-SK"/>
         </w:rPr>
-        <w:t>Ak je Tobii Studio otvorené, vždy skontrolujte, či je aktuálny projekt</w:t>
+        <w:t xml:space="preserve">Ak je </w:t>
+      </w:r>
+      <w:proofErr w:type="spellStart"/>
+      <w:r>
+        <w:rPr>
+          <w:rStyle w:val="Strong"/>
+          <w:color w:val="FF0000"/>
+          <w:lang w:val="sk-SK"/>
+        </w:rPr>
+        <w:t>Tobii</w:t>
+      </w:r>
+      <w:proofErr w:type="spellEnd"/>
+      <w:r>
+        <w:rPr>
+          <w:rStyle w:val="Strong"/>
+          <w:color w:val="FF0000"/>
+          <w:lang w:val="sk-SK"/>
+        </w:rPr>
+        <w:t xml:space="preserve"> </w:t>
+      </w:r>
+      <w:proofErr w:type="spellStart"/>
+      <w:r>
+        <w:rPr>
+          <w:rStyle w:val="Strong"/>
+          <w:color w:val="FF0000"/>
+          <w:lang w:val="sk-SK"/>
+        </w:rPr>
+        <w:t>Studio</w:t>
+      </w:r>
+      <w:proofErr w:type="spellEnd"/>
+      <w:r>
+        <w:rPr>
+          <w:rStyle w:val="Strong"/>
+          <w:color w:val="FF0000"/>
+          <w:lang w:val="sk-SK"/>
+        </w:rPr>
+        <w:t xml:space="preserve"> otvorené, vždy skontrolujte, či je aktuálny projekt</w:t>
       </w:r>
       <w:r>
         <w:rPr>
@@ -1509,7 +1711,61 @@
           <w:b w:val="0"/>
           <w:lang w:val="sk-SK"/>
         </w:rPr>
-        <w:t xml:space="preserve"> “File -&gt; Open project”</w:t>
+        <w:t xml:space="preserve"> “</w:t>
+      </w:r>
+      <w:proofErr w:type="spellStart"/>
+      <w:r>
+        <w:rPr>
+          <w:rStyle w:val="Strong"/>
+          <w:b w:val="0"/>
+          <w:lang w:val="sk-SK"/>
+        </w:rPr>
+        <w:t>File</w:t>
+      </w:r>
+      <w:proofErr w:type="spellEnd"/>
+      <w:r>
+        <w:rPr>
+          <w:rStyle w:val="Strong"/>
+          <w:b w:val="0"/>
+          <w:lang w:val="sk-SK"/>
+        </w:rPr>
+        <w:t xml:space="preserve"> -&gt; </w:t>
+      </w:r>
+      <w:proofErr w:type="spellStart"/>
+      <w:r>
+        <w:rPr>
+          <w:rStyle w:val="Strong"/>
+          <w:b w:val="0"/>
+          <w:lang w:val="sk-SK"/>
+        </w:rPr>
+        <w:t>Open</w:t>
+      </w:r>
+      <w:proofErr w:type="spellEnd"/>
+      <w:r>
+        <w:rPr>
+          <w:rStyle w:val="Strong"/>
+          <w:b w:val="0"/>
+          <w:lang w:val="sk-SK"/>
+        </w:rPr>
+        <w:t xml:space="preserve"> </w:t>
+      </w:r>
+      <w:proofErr w:type="spellStart"/>
+      <w:r>
+        <w:rPr>
+          <w:rStyle w:val="Strong"/>
+          <w:b w:val="0"/>
+          <w:lang w:val="sk-SK"/>
+        </w:rPr>
+        <w:t>project</w:t>
+      </w:r>
+      <w:proofErr w:type="spellEnd"/>
+      <w:r>
+        <w:rPr>
+          <w:rStyle w:val="Strong"/>
+          <w:b w:val="0"/>
+          <w:lang w:val="sk-SK"/>
+        </w:rPr>
+        <w:t>”</w:t>
       </w:r>
     </w:p>
     <w:p>
@@ -1574,8 +1830,18 @@
           <w:b w:val="0"/>
           <w:lang w:val="sk-SK"/>
         </w:rPr>
-        <w:t>Experiment Platform</w:t>
-      </w:r>
+        <w:t xml:space="preserve">Experiment </w:t>
+      </w:r>
+      <w:proofErr w:type="spellStart"/>
+      <w:r>
+        <w:rPr>
+          <w:rStyle w:val="Strong"/>
+          <w:b w:val="0"/>
+          <w:lang w:val="sk-SK"/>
+        </w:rPr>
+        <w:t>Platform</w:t>
+      </w:r>
+      <w:proofErr w:type="spellEnd"/>
       <w:r>
         <w:rPr>
           <w:rStyle w:val="Strong"/>
@@ -1614,7 +1880,25 @@
           <w:b w:val="0"/>
           <w:lang w:val="sk-SK"/>
         </w:rPr>
-        <w:t xml:space="preserve"> “python </w:t>
+        <w:t xml:space="preserve"> “</w:t>
+      </w:r>
+      <w:proofErr w:type="spellStart"/>
+      <w:r>
+        <w:rPr>
+          <w:rStyle w:val="Strong"/>
+          <w:b w:val="0"/>
+          <w:lang w:val="sk-SK"/>
+        </w:rPr>
+        <w:t>python</w:t>
+      </w:r>
+      <w:proofErr w:type="spellEnd"/>
+      <w:r>
+        <w:rPr>
+          <w:rStyle w:val="Strong"/>
+          <w:b w:val="0"/>
+          <w:lang w:val="sk-SK"/>
+        </w:rPr>
+        <w:t xml:space="preserve"> </w:t>
       </w:r>
       <w:r>
         <w:rPr>
@@ -1638,8 +1922,18 @@
           <w:b w:val="0"/>
           <w:lang w:val="sk-SK"/>
         </w:rPr>
-        <w:t>a stlačte enter</w:t>
-      </w:r>
+        <w:t xml:space="preserve">a stlačte </w:t>
+      </w:r>
+      <w:proofErr w:type="spellStart"/>
+      <w:r>
+        <w:rPr>
+          <w:rStyle w:val="Strong"/>
+          <w:b w:val="0"/>
+          <w:lang w:val="sk-SK"/>
+        </w:rPr>
+        <w:t>enter</w:t>
+      </w:r>
+      <w:proofErr w:type="spellEnd"/>
       <w:r>
         <w:rPr>
           <w:rStyle w:val="Strong"/>
@@ -1743,7 +2037,16 @@
           <w:b w:val="0"/>
           <w:lang w:val="sk-SK"/>
         </w:rPr>
-        <w:t xml:space="preserve"> tab</w:t>
+        <w:t xml:space="preserve"> </w:t>
+      </w:r>
+      <w:proofErr w:type="spellStart"/>
+      <w:r>
+        <w:rPr>
+          <w:rStyle w:val="Strong"/>
+          <w:b w:val="0"/>
+          <w:lang w:val="sk-SK"/>
+        </w:rPr>
+        <w:t>tab</w:t>
       </w:r>
       <w:r>
         <w:rPr>
@@ -1753,6 +2056,7 @@
         </w:rPr>
         <w:t>om</w:t>
       </w:r>
+      <w:proofErr w:type="spellEnd"/>
       <w:r>
         <w:rPr>
           <w:rStyle w:val="Strong"/>
@@ -1775,7 +2079,25 @@
           <w:b w:val="0"/>
           <w:lang w:val="sk-SK"/>
         </w:rPr>
-        <w:t>ak sú už nejaké taby otvorené</w:t>
+        <w:t xml:space="preserve">ak sú už nejaké </w:t>
+      </w:r>
+      <w:proofErr w:type="spellStart"/>
+      <w:r>
+        <w:rPr>
+          <w:rStyle w:val="Strong"/>
+          <w:b w:val="0"/>
+          <w:lang w:val="sk-SK"/>
+        </w:rPr>
+        <w:t>taby</w:t>
+      </w:r>
+      <w:proofErr w:type="spellEnd"/>
+      <w:r>
+        <w:rPr>
+          <w:rStyle w:val="Strong"/>
+          <w:b w:val="0"/>
+          <w:lang w:val="sk-SK"/>
+        </w:rPr>
+        <w:t xml:space="preserve"> otvorené</w:t>
       </w:r>
       <w:r>
         <w:rPr>
@@ -1903,8 +2225,18 @@
           <w:b w:val="0"/>
           <w:lang w:val="sk-SK"/>
         </w:rPr>
-        <w:t xml:space="preserve"> Matlab</w:t>
-      </w:r>
+        <w:t xml:space="preserve"> </w:t>
+      </w:r>
+      <w:proofErr w:type="spellStart"/>
+      <w:r>
+        <w:rPr>
+          <w:rStyle w:val="Strong"/>
+          <w:b w:val="0"/>
+          <w:lang w:val="sk-SK"/>
+        </w:rPr>
+        <w:t>Matlab</w:t>
+      </w:r>
+      <w:proofErr w:type="spellEnd"/>
       <w:r>
         <w:rPr>
           <w:rStyle w:val="Strong"/>
@@ -1921,6 +2253,7 @@
         </w:rPr>
         <w:t>V </w:t>
       </w:r>
+      <w:proofErr w:type="spellStart"/>
       <w:r>
         <w:rPr>
           <w:rStyle w:val="Strong"/>
@@ -1935,7 +2268,16 @@
           <w:b w:val="0"/>
           <w:lang w:val="sk-SK"/>
         </w:rPr>
-        <w:t>e prepnite aktuálny adresár na nasledovný:</w:t>
+        <w:t>e</w:t>
+      </w:r>
+      <w:proofErr w:type="spellEnd"/>
+      <w:r>
+        <w:rPr>
+          <w:rStyle w:val="Strong"/>
+          <w:b w:val="0"/>
+          <w:lang w:val="sk-SK"/>
+        </w:rPr>
+        <w:t xml:space="preserve"> prepnite aktuálny adresár na nasledovný:</w:t>
       </w:r>
       <w:r>
         <w:rPr>
@@ -1969,6 +2311,7 @@
         </w:rPr>
         <w:t>\</w:t>
       </w:r>
+      <w:proofErr w:type="spellStart"/>
       <w:r>
         <w:rPr>
           <w:rStyle w:val="Strong"/>
@@ -1985,14 +2328,34 @@
         </w:rPr>
         <w:t>s</w:t>
       </w:r>
-      <w:r>
-        <w:rPr>
-          <w:rStyle w:val="Strong"/>
-          <w:b w:val="0"/>
-          <w:lang w:val="sk-SK"/>
-        </w:rPr>
-        <w:t>\ux\</w:t>
-      </w:r>
+      <w:proofErr w:type="spellEnd"/>
+      <w:r>
+        <w:rPr>
+          <w:rStyle w:val="Strong"/>
+          <w:b w:val="0"/>
+          <w:lang w:val="sk-SK"/>
+        </w:rPr>
+        <w:t>\</w:t>
+      </w:r>
+      <w:proofErr w:type="spellStart"/>
+      <w:r>
+        <w:rPr>
+          <w:rStyle w:val="Strong"/>
+          <w:b w:val="0"/>
+          <w:lang w:val="sk-SK"/>
+        </w:rPr>
+        <w:t>ux</w:t>
+      </w:r>
+      <w:proofErr w:type="spellEnd"/>
+      <w:r>
+        <w:rPr>
+          <w:rStyle w:val="Strong"/>
+          <w:b w:val="0"/>
+          <w:lang w:val="sk-SK"/>
+        </w:rPr>
+        <w:t>\</w:t>
+      </w:r>
+      <w:proofErr w:type="spellStart"/>
       <w:r>
         <w:rPr>
           <w:rStyle w:val="Strong"/>
@@ -2007,8 +2370,36 @@
           <w:b w:val="0"/>
           <w:lang w:val="sk-SK"/>
         </w:rPr>
-        <w:t>ocuments\experimenter_platform_BT\</w:t>
-      </w:r>
+        <w:t>ocuments</w:t>
+      </w:r>
+      <w:proofErr w:type="spellEnd"/>
+      <w:r>
+        <w:rPr>
+          <w:rStyle w:val="Strong"/>
+          <w:b w:val="0"/>
+          <w:lang w:val="sk-SK"/>
+        </w:rPr>
+        <w:t>\</w:t>
+      </w:r>
+      <w:proofErr w:type="spellStart"/>
+      <w:r>
+        <w:rPr>
+          <w:rStyle w:val="Strong"/>
+          <w:b w:val="0"/>
+          <w:lang w:val="sk-SK"/>
+        </w:rPr>
+        <w:t>experimenter_platform_BT</w:t>
+      </w:r>
+      <w:proofErr w:type="spellEnd"/>
+      <w:r>
+        <w:rPr>
+          <w:rStyle w:val="Strong"/>
+          <w:b w:val="0"/>
+          <w:lang w:val="sk-SK"/>
+        </w:rPr>
+        <w:t>\</w:t>
+      </w:r>
+      <w:proofErr w:type="spellStart"/>
       <w:r>
         <w:rPr>
           <w:rStyle w:val="Strong"/>
@@ -2017,6 +2408,7 @@
         </w:rPr>
         <w:t>FVMatlab</w:t>
       </w:r>
+      <w:proofErr w:type="spellEnd"/>
       <w:r>
         <w:rPr>
           <w:rStyle w:val="Strong"/>
@@ -2159,14 +2551,15 @@
         </w:rPr>
         <w:t xml:space="preserve">: </w:t>
       </w:r>
-      <w:r>
-        <w:rPr>
-          <w:rStyle w:val="Strong"/>
-          <w:color w:val="FF0000"/>
-          <w:lang w:val="sk-SK"/>
-        </w:rPr>
-        <w:t>TODO</w:t>
-      </w:r>
+      <w:hyperlink r:id="rId11" w:history="1">
+        <w:r>
+          <w:rPr>
+            <w:rStyle w:val="Hyperlink"/>
+            <w:lang w:val="sk-SK"/>
+          </w:rPr>
+          <w:t>https://docs.google.com/presentation/d/1cNJTYlPL22jAFP_vl60DeEUKpcSDzY-tjd9I0sqvxqo/edit?usp=sharing</w:t>
+        </w:r>
+      </w:hyperlink>
     </w:p>
     <w:p>
       <w:pPr>
@@ -2369,165 +2762,19 @@
           <w:szCs w:val="24"/>
           <w:lang w:val="sk-SK"/>
         </w:rPr>
-        <w:t>1. Perceptual Speed (PS)</w:t>
-      </w:r>
-    </w:p>
-    <w:p>
-      <w:pPr>
-        <w:pStyle w:val="NoSpacing"/>
-        <w:rPr>
-          <w:rStyle w:val="Strong"/>
-          <w:lang w:val="sk-SK"/>
-        </w:rPr>
-      </w:pPr>
-      <w:r>
-        <w:rPr>
-          <w:rStyle w:val="Strong"/>
-          <w:lang w:val="sk-SK"/>
-        </w:rPr>
-        <w:t>Akcia</w:t>
-      </w:r>
-      <w:r>
-        <w:rPr>
-          <w:rStyle w:val="Strong"/>
-          <w:lang w:val="sk-SK"/>
-        </w:rPr>
-        <w:t>:</w:t>
-      </w:r>
-      <w:r>
-        <w:rPr>
-          <w:rStyle w:val="Strong"/>
-          <w:b w:val="0"/>
-          <w:lang w:val="sk-SK"/>
-        </w:rPr>
-        <w:t xml:space="preserve"> </w:t>
-      </w:r>
-      <w:r>
-        <w:rPr>
-          <w:rStyle w:val="Strong"/>
-          <w:b w:val="0"/>
-          <w:lang w:val="sk-SK"/>
-        </w:rPr>
-        <w:t>Dajte participantom test na rýchlosť vnímania</w:t>
-      </w:r>
-      <w:r>
-        <w:rPr>
-          <w:rStyle w:val="Strong"/>
-          <w:b w:val="0"/>
-          <w:lang w:val="sk-SK"/>
-        </w:rPr>
-        <w:t xml:space="preserve">. </w:t>
-      </w:r>
-      <w:r>
-        <w:rPr>
-          <w:rStyle w:val="Strong"/>
-          <w:b w:val="0"/>
-          <w:lang w:val="sk-SK"/>
-        </w:rPr>
-        <w:t>Než začnú, zdôraznite, že ide o test na čas, takže by mali zaškrtávať políčka tak rýchlo, ako to bude možné</w:t>
-      </w:r>
-      <w:r>
-        <w:rPr>
-          <w:rStyle w:val="Strong"/>
-          <w:b w:val="0"/>
-          <w:lang w:val="sk-SK"/>
-        </w:rPr>
-        <w:t xml:space="preserve">. </w:t>
-      </w:r>
-      <w:r>
-        <w:rPr>
-          <w:rStyle w:val="Strong"/>
-          <w:b w:val="0"/>
-          <w:lang w:val="sk-SK"/>
-        </w:rPr>
-        <w:t>Počkajte, kým všetci participanti prečítajú inštrukcie</w:t>
-      </w:r>
-      <w:r>
-        <w:rPr>
-          <w:rStyle w:val="Strong"/>
-          <w:b w:val="0"/>
-          <w:lang w:val="sk-SK"/>
-        </w:rPr>
-        <w:t xml:space="preserve">. </w:t>
-      </w:r>
-      <w:r>
-        <w:rPr>
-          <w:rStyle w:val="Strong"/>
-          <w:lang w:val="sk-SK"/>
-        </w:rPr>
-        <w:t>Vyzvite participantov, aby začali</w:t>
-      </w:r>
-      <w:r>
-        <w:rPr>
-          <w:rStyle w:val="Strong"/>
-          <w:lang w:val="sk-SK"/>
-        </w:rPr>
-        <w:t xml:space="preserve"> (</w:t>
-      </w:r>
-      <w:r>
-        <w:rPr>
-          <w:rStyle w:val="Strong"/>
-          <w:lang w:val="sk-SK"/>
-        </w:rPr>
-        <w:t>otočením strany</w:t>
-      </w:r>
-      <w:r>
-        <w:rPr>
-          <w:rStyle w:val="Strong"/>
-          <w:lang w:val="sk-SK"/>
-        </w:rPr>
-        <w:t xml:space="preserve">) </w:t>
-      </w:r>
-      <w:r>
-        <w:rPr>
-          <w:rStyle w:val="Strong"/>
-          <w:lang w:val="sk-SK"/>
-        </w:rPr>
-        <w:t>a spustite časovač</w:t>
-      </w:r>
-      <w:r>
-        <w:rPr>
-          <w:rStyle w:val="Strong"/>
-          <w:lang w:val="sk-SK"/>
-        </w:rPr>
-        <w:t xml:space="preserve">. </w:t>
-      </w:r>
-      <w:r>
-        <w:rPr>
-          <w:rStyle w:val="Strong"/>
-          <w:b w:val="0"/>
-          <w:lang w:val="sk-SK"/>
-        </w:rPr>
-        <w:t>Zastavte ho po</w:t>
-      </w:r>
-      <w:r>
-        <w:rPr>
-          <w:rStyle w:val="Strong"/>
-          <w:b w:val="0"/>
-          <w:lang w:val="sk-SK"/>
-        </w:rPr>
-        <w:t xml:space="preserve"> 1min30.</w:t>
-      </w:r>
-    </w:p>
-    <w:p>
-      <w:pPr>
-        <w:pStyle w:val="NoSpacing"/>
-        <w:rPr>
-          <w:rStyle w:val="Strong"/>
-          <w:b w:val="0"/>
-          <w:lang w:val="sk-SK"/>
-        </w:rPr>
-      </w:pPr>
-    </w:p>
-    <w:p>
-      <w:pPr>
+        <w:t xml:space="preserve">1. </w:t>
+      </w:r>
+      <w:proofErr w:type="spellStart"/>
+      <w:r>
         <w:rPr>
           <w:rStyle w:val="Strong"/>
           <w:sz w:val="24"/>
           <w:szCs w:val="24"/>
           <w:lang w:val="sk-SK"/>
         </w:rPr>
-      </w:pPr>
+        <w:t>Perceptual</w:t>
+      </w:r>
+      <w:proofErr w:type="spellEnd"/>
       <w:r>
         <w:rPr>
           <w:rStyle w:val="Strong"/>
@@ -2535,196 +2782,19 @@
           <w:szCs w:val="24"/>
           <w:lang w:val="sk-SK"/>
         </w:rPr>
-        <w:t>2. Shape Memory Test (MV)</w:t>
-      </w:r>
-    </w:p>
-    <w:p>
-      <w:pPr>
-        <w:pStyle w:val="NoSpacing"/>
-        <w:rPr>
-          <w:rStyle w:val="Strong"/>
-          <w:b w:val="0"/>
-          <w:lang w:val="sk-SK"/>
-        </w:rPr>
-      </w:pPr>
-      <w:r>
-        <w:rPr>
-          <w:rStyle w:val="Strong"/>
-          <w:lang w:val="sk-SK"/>
-        </w:rPr>
-        <w:t>Akcia</w:t>
-      </w:r>
-      <w:r>
-        <w:rPr>
-          <w:rStyle w:val="Strong"/>
-          <w:lang w:val="sk-SK"/>
-        </w:rPr>
-        <w:t>:</w:t>
-      </w:r>
-      <w:r>
-        <w:rPr>
-          <w:rStyle w:val="Strong"/>
-          <w:b w:val="0"/>
-          <w:lang w:val="sk-SK"/>
-        </w:rPr>
-        <w:t xml:space="preserve"> </w:t>
-      </w:r>
-      <w:r>
-        <w:rPr>
-          <w:rStyle w:val="Strong"/>
-          <w:b w:val="0"/>
-          <w:lang w:val="sk-SK"/>
-        </w:rPr>
-        <w:t>Dajte participantom papierový test na vizuálne skenovanie</w:t>
-      </w:r>
-      <w:r>
-        <w:rPr>
-          <w:rStyle w:val="Strong"/>
-          <w:b w:val="0"/>
-          <w:lang w:val="sk-SK"/>
-        </w:rPr>
-        <w:t xml:space="preserve">, </w:t>
-      </w:r>
-      <w:r>
-        <w:rPr>
-          <w:rStyle w:val="Strong"/>
-          <w:b w:val="0"/>
-          <w:lang w:val="sk-SK"/>
-        </w:rPr>
-        <w:t>nechajte ich prečítať inštrukcie</w:t>
-      </w:r>
-      <w:r>
-        <w:rPr>
-          <w:rStyle w:val="Strong"/>
-          <w:b w:val="0"/>
-          <w:lang w:val="sk-SK"/>
-        </w:rPr>
-        <w:t xml:space="preserve">. </w:t>
-      </w:r>
-      <w:r>
-        <w:rPr>
-          <w:rStyle w:val="Strong"/>
-          <w:b w:val="0"/>
-          <w:lang w:val="sk-SK"/>
-        </w:rPr>
-        <w:t>Počkajte, kým všetci participanti dočítajú inštrukcie</w:t>
-      </w:r>
-      <w:r>
-        <w:rPr>
-          <w:rStyle w:val="Strong"/>
-          <w:b w:val="0"/>
-          <w:lang w:val="sk-SK"/>
-        </w:rPr>
-        <w:t xml:space="preserve">. </w:t>
-      </w:r>
-      <w:r>
-        <w:rPr>
-          <w:rStyle w:val="Strong"/>
-          <w:lang w:val="sk-SK"/>
-        </w:rPr>
-        <w:t>Povedzte participantom, že môžu začať</w:t>
-      </w:r>
-      <w:r>
-        <w:rPr>
-          <w:rStyle w:val="Strong"/>
-          <w:lang w:val="sk-SK"/>
-        </w:rPr>
-        <w:t xml:space="preserve"> (</w:t>
-      </w:r>
-      <w:r>
-        <w:rPr>
-          <w:rStyle w:val="Strong"/>
-          <w:lang w:val="sk-SK"/>
-        </w:rPr>
-        <w:t>otočiť stranu</w:t>
-      </w:r>
-      <w:r>
-        <w:rPr>
-          <w:rStyle w:val="Strong"/>
-          <w:lang w:val="sk-SK"/>
-        </w:rPr>
-        <w:t xml:space="preserve">) </w:t>
-      </w:r>
-      <w:r>
-        <w:rPr>
-          <w:rStyle w:val="Strong"/>
-          <w:lang w:val="sk-SK"/>
-        </w:rPr>
-        <w:t>a spustite časovač na</w:t>
-      </w:r>
-      <w:r>
-        <w:rPr>
-          <w:rStyle w:val="Strong"/>
-          <w:lang w:val="sk-SK"/>
-        </w:rPr>
-        <w:t xml:space="preserve"> 2 min</w:t>
-      </w:r>
-      <w:r>
-        <w:rPr>
-          <w:rStyle w:val="Strong"/>
-          <w:lang w:val="sk-SK"/>
-        </w:rPr>
-        <w:t>úty</w:t>
-      </w:r>
-      <w:r>
-        <w:rPr>
-          <w:rStyle w:val="Strong"/>
-          <w:lang w:val="sk-SK"/>
-        </w:rPr>
-        <w:t>.</w:t>
-      </w:r>
-      <w:r>
-        <w:rPr>
-          <w:rStyle w:val="Strong"/>
-          <w:b w:val="0"/>
-          <w:lang w:val="sk-SK"/>
-        </w:rPr>
-        <w:t xml:space="preserve"> </w:t>
-      </w:r>
-      <w:r>
-        <w:rPr>
-          <w:rStyle w:val="Strong"/>
-          <w:b w:val="0"/>
-          <w:lang w:val="sk-SK"/>
-        </w:rPr>
-        <w:t>Keď vyprší čas, vyzvite ich, aby vyplnili sekciu na pamäť na ďalšej strane</w:t>
-      </w:r>
-      <w:r>
-        <w:rPr>
-          <w:rStyle w:val="Strong"/>
-          <w:b w:val="0"/>
-          <w:lang w:val="sk-SK"/>
-        </w:rPr>
-        <w:t xml:space="preserve">. </w:t>
-      </w:r>
-      <w:r>
-        <w:rPr>
-          <w:rStyle w:val="Strong"/>
-          <w:b w:val="0"/>
-          <w:lang w:val="sk-SK"/>
-        </w:rPr>
-        <w:t>Keď to budú mať, zopakujte proces ešte raz so zvyšnými stranami testu.</w:t>
-      </w:r>
-    </w:p>
-    <w:p>
-      <w:pPr>
-        <w:pStyle w:val="NoSpacing"/>
-        <w:rPr>
-          <w:rStyle w:val="Strong"/>
-          <w:b w:val="0"/>
-          <w:lang w:val="sk-SK"/>
-        </w:rPr>
-      </w:pPr>
-    </w:p>
-    <w:p>
-      <w:pPr>
+        <w:t xml:space="preserve"> </w:t>
+      </w:r>
+      <w:proofErr w:type="spellStart"/>
+      <w:r>
         <w:rPr>
           <w:rStyle w:val="Strong"/>
           <w:sz w:val="24"/>
           <w:szCs w:val="24"/>
           <w:lang w:val="sk-SK"/>
         </w:rPr>
-      </w:pPr>
+        <w:t>Speed</w:t>
+      </w:r>
+      <w:proofErr w:type="spellEnd"/>
       <w:r>
         <w:rPr>
           <w:rStyle w:val="Strong"/>
@@ -2732,7 +2802,7 @@
           <w:szCs w:val="24"/>
           <w:lang w:val="sk-SK"/>
         </w:rPr>
-        <w:t>3. Hidden Patterns Test (Disembedding)</w:t>
+        <w:t xml:space="preserve"> (PS)</w:t>
       </w:r>
     </w:p>
     <w:p>
@@ -2740,15 +2810,15 @@
         <w:pStyle w:val="NoSpacing"/>
         <w:rPr>
           <w:rStyle w:val="Strong"/>
-          <w:b w:val="0"/>
-          <w:lang w:val="sk-SK"/>
-        </w:rPr>
-      </w:pPr>
-      <w:r>
-        <w:rPr>
-          <w:rStyle w:val="Strong"/>
-          <w:lang w:val="sk-SK"/>
-        </w:rPr>
+          <w:lang w:val="sk-SK"/>
+        </w:rPr>
+      </w:pPr>
+      <w:r>
+        <w:rPr>
+          <w:rStyle w:val="Strong"/>
+          <w:lang w:val="sk-SK"/>
+        </w:rPr>
+        <w:lastRenderedPageBreak/>
         <w:t>Akcia</w:t>
       </w:r>
       <w:r>
@@ -2772,7 +2842,7 @@
           <w:b w:val="0"/>
           <w:lang w:val="sk-SK"/>
         </w:rPr>
-        <w:t>Dajte participantom test na skryté vzory, nechajte ich prečítať inštruckie</w:t>
+        <w:t>Dajte participantom test na rýchlosť vnímania</w:t>
       </w:r>
       <w:r>
         <w:rPr>
@@ -2870,23 +2940,7 @@
           <w:b w:val="0"/>
           <w:lang w:val="sk-SK"/>
         </w:rPr>
-        <w:t xml:space="preserve"> </w:t>
-      </w:r>
-      <w:r>
-        <w:rPr>
-          <w:rStyle w:val="Strong"/>
-          <w:b w:val="0"/>
-          <w:lang w:val="sk-SK"/>
-        </w:rPr>
-        <w:t>3 minútach</w:t>
-      </w:r>
-      <w:r>
-        <w:rPr>
-          <w:rStyle w:val="Strong"/>
-          <w:b w:val="0"/>
-          <w:lang w:val="sk-SK"/>
-        </w:rPr>
-        <w:t>.</w:t>
+        <w:t xml:space="preserve"> 1min30.</w:t>
       </w:r>
     </w:p>
     <w:p>
@@ -2894,6 +2948,7 @@
         <w:pStyle w:val="NoSpacing"/>
         <w:rPr>
           <w:rStyle w:val="Strong"/>
+          <w:b w:val="0"/>
           <w:lang w:val="sk-SK"/>
         </w:rPr>
       </w:pPr>
@@ -2914,8 +2969,9 @@
           <w:szCs w:val="24"/>
           <w:lang w:val="sk-SK"/>
         </w:rPr>
-        <w:t>4</w:t>
-      </w:r>
+        <w:t xml:space="preserve">2. </w:t>
+      </w:r>
+      <w:proofErr w:type="spellStart"/>
       <w:r>
         <w:rPr>
           <w:rStyle w:val="Strong"/>
@@ -2923,8 +2979,9 @@
           <w:szCs w:val="24"/>
           <w:lang w:val="sk-SK"/>
         </w:rPr>
-        <w:t xml:space="preserve">. </w:t>
-      </w:r>
+        <w:t>Shape</w:t>
+      </w:r>
+      <w:proofErr w:type="spellEnd"/>
       <w:r>
         <w:rPr>
           <w:rStyle w:val="Strong"/>
@@ -2932,7 +2989,27 @@
           <w:szCs w:val="24"/>
           <w:lang w:val="sk-SK"/>
         </w:rPr>
-        <w:t>Visual working memory test (VisWM):</w:t>
+        <w:t xml:space="preserve"> </w:t>
+      </w:r>
+      <w:proofErr w:type="spellStart"/>
+      <w:r>
+        <w:rPr>
+          <w:rStyle w:val="Strong"/>
+          <w:sz w:val="24"/>
+          <w:szCs w:val="24"/>
+          <w:lang w:val="sk-SK"/>
+        </w:rPr>
+        <w:t>Memory</w:t>
+      </w:r>
+      <w:proofErr w:type="spellEnd"/>
+      <w:r>
+        <w:rPr>
+          <w:rStyle w:val="Strong"/>
+          <w:sz w:val="24"/>
+          <w:szCs w:val="24"/>
+          <w:lang w:val="sk-SK"/>
+        </w:rPr>
+        <w:t xml:space="preserve"> Test (MV)</w:t>
       </w:r>
     </w:p>
     <w:p>
@@ -2949,6 +3026,544 @@
           <w:rStyle w:val="Strong"/>
           <w:lang w:val="sk-SK"/>
         </w:rPr>
+        <w:t>Akcia</w:t>
+      </w:r>
+      <w:r>
+        <w:rPr>
+          <w:rStyle w:val="Strong"/>
+          <w:lang w:val="sk-SK"/>
+        </w:rPr>
+        <w:t>:</w:t>
+      </w:r>
+      <w:r>
+        <w:rPr>
+          <w:rStyle w:val="Strong"/>
+          <w:b w:val="0"/>
+          <w:lang w:val="sk-SK"/>
+        </w:rPr>
+        <w:t xml:space="preserve"> </w:t>
+      </w:r>
+      <w:r>
+        <w:rPr>
+          <w:rStyle w:val="Strong"/>
+          <w:b w:val="0"/>
+          <w:lang w:val="sk-SK"/>
+        </w:rPr>
+        <w:t>Dajte participantom papierový test na vizuálne skenovanie</w:t>
+      </w:r>
+      <w:r>
+        <w:rPr>
+          <w:rStyle w:val="Strong"/>
+          <w:b w:val="0"/>
+          <w:lang w:val="sk-SK"/>
+        </w:rPr>
+        <w:t xml:space="preserve">, </w:t>
+      </w:r>
+      <w:r>
+        <w:rPr>
+          <w:rStyle w:val="Strong"/>
+          <w:b w:val="0"/>
+          <w:lang w:val="sk-SK"/>
+        </w:rPr>
+        <w:t>nechajte ich prečítať inštrukcie</w:t>
+      </w:r>
+      <w:r>
+        <w:rPr>
+          <w:rStyle w:val="Strong"/>
+          <w:b w:val="0"/>
+          <w:lang w:val="sk-SK"/>
+        </w:rPr>
+        <w:t xml:space="preserve">. </w:t>
+      </w:r>
+      <w:r>
+        <w:rPr>
+          <w:rStyle w:val="Strong"/>
+          <w:b w:val="0"/>
+          <w:lang w:val="sk-SK"/>
+        </w:rPr>
+        <w:t>Počkajte, kým všetci participanti dočítajú inštrukcie</w:t>
+      </w:r>
+      <w:r>
+        <w:rPr>
+          <w:rStyle w:val="Strong"/>
+          <w:b w:val="0"/>
+          <w:lang w:val="sk-SK"/>
+        </w:rPr>
+        <w:t xml:space="preserve">. </w:t>
+      </w:r>
+      <w:r>
+        <w:rPr>
+          <w:rStyle w:val="Strong"/>
+          <w:lang w:val="sk-SK"/>
+        </w:rPr>
+        <w:t>Povedzte participantom, že môžu začať</w:t>
+      </w:r>
+      <w:r>
+        <w:rPr>
+          <w:rStyle w:val="Strong"/>
+          <w:lang w:val="sk-SK"/>
+        </w:rPr>
+        <w:t xml:space="preserve"> (</w:t>
+      </w:r>
+      <w:r>
+        <w:rPr>
+          <w:rStyle w:val="Strong"/>
+          <w:lang w:val="sk-SK"/>
+        </w:rPr>
+        <w:t>otočiť stranu</w:t>
+      </w:r>
+      <w:r>
+        <w:rPr>
+          <w:rStyle w:val="Strong"/>
+          <w:lang w:val="sk-SK"/>
+        </w:rPr>
+        <w:t xml:space="preserve">) </w:t>
+      </w:r>
+      <w:r>
+        <w:rPr>
+          <w:rStyle w:val="Strong"/>
+          <w:lang w:val="sk-SK"/>
+        </w:rPr>
+        <w:t>a spustite časovač na</w:t>
+      </w:r>
+      <w:r>
+        <w:rPr>
+          <w:rStyle w:val="Strong"/>
+          <w:lang w:val="sk-SK"/>
+        </w:rPr>
+        <w:t xml:space="preserve"> 2 min</w:t>
+      </w:r>
+      <w:r>
+        <w:rPr>
+          <w:rStyle w:val="Strong"/>
+          <w:lang w:val="sk-SK"/>
+        </w:rPr>
+        <w:t>úty</w:t>
+      </w:r>
+      <w:r>
+        <w:rPr>
+          <w:rStyle w:val="Strong"/>
+          <w:lang w:val="sk-SK"/>
+        </w:rPr>
+        <w:t>.</w:t>
+      </w:r>
+      <w:r>
+        <w:rPr>
+          <w:rStyle w:val="Strong"/>
+          <w:b w:val="0"/>
+          <w:lang w:val="sk-SK"/>
+        </w:rPr>
+        <w:t xml:space="preserve"> </w:t>
+      </w:r>
+      <w:r>
+        <w:rPr>
+          <w:rStyle w:val="Strong"/>
+          <w:b w:val="0"/>
+          <w:lang w:val="sk-SK"/>
+        </w:rPr>
+        <w:t>Keď vyprší čas, vyzvite ich, aby vyplnili sekciu na pamäť na ďalšej strane</w:t>
+      </w:r>
+      <w:r>
+        <w:rPr>
+          <w:rStyle w:val="Strong"/>
+          <w:b w:val="0"/>
+          <w:lang w:val="sk-SK"/>
+        </w:rPr>
+        <w:t xml:space="preserve">. </w:t>
+      </w:r>
+      <w:r>
+        <w:rPr>
+          <w:rStyle w:val="Strong"/>
+          <w:b w:val="0"/>
+          <w:lang w:val="sk-SK"/>
+        </w:rPr>
+        <w:t>Keď to budú mať, zopakujte proces ešte raz so zvyšnými stranami testu.</w:t>
+      </w:r>
+    </w:p>
+    <w:p>
+      <w:pPr>
+        <w:pStyle w:val="NoSpacing"/>
+        <w:rPr>
+          <w:rStyle w:val="Strong"/>
+          <w:b w:val="0"/>
+          <w:lang w:val="sk-SK"/>
+        </w:rPr>
+      </w:pPr>
+    </w:p>
+    <w:p>
+      <w:pPr>
+        <w:rPr>
+          <w:rStyle w:val="Strong"/>
+          <w:sz w:val="24"/>
+          <w:szCs w:val="24"/>
+          <w:lang w:val="sk-SK"/>
+        </w:rPr>
+      </w:pPr>
+      <w:r>
+        <w:rPr>
+          <w:rStyle w:val="Strong"/>
+          <w:sz w:val="24"/>
+          <w:szCs w:val="24"/>
+          <w:lang w:val="sk-SK"/>
+        </w:rPr>
+        <w:t xml:space="preserve">3. </w:t>
+      </w:r>
+      <w:proofErr w:type="spellStart"/>
+      <w:r>
+        <w:rPr>
+          <w:rStyle w:val="Strong"/>
+          <w:sz w:val="24"/>
+          <w:szCs w:val="24"/>
+          <w:lang w:val="sk-SK"/>
+        </w:rPr>
+        <w:t>Hidden</w:t>
+      </w:r>
+      <w:proofErr w:type="spellEnd"/>
+      <w:r>
+        <w:rPr>
+          <w:rStyle w:val="Strong"/>
+          <w:sz w:val="24"/>
+          <w:szCs w:val="24"/>
+          <w:lang w:val="sk-SK"/>
+        </w:rPr>
+        <w:t xml:space="preserve"> </w:t>
+      </w:r>
+      <w:proofErr w:type="spellStart"/>
+      <w:r>
+        <w:rPr>
+          <w:rStyle w:val="Strong"/>
+          <w:sz w:val="24"/>
+          <w:szCs w:val="24"/>
+          <w:lang w:val="sk-SK"/>
+        </w:rPr>
+        <w:t>Patterns</w:t>
+      </w:r>
+      <w:proofErr w:type="spellEnd"/>
+      <w:r>
+        <w:rPr>
+          <w:rStyle w:val="Strong"/>
+          <w:sz w:val="24"/>
+          <w:szCs w:val="24"/>
+          <w:lang w:val="sk-SK"/>
+        </w:rPr>
+        <w:t xml:space="preserve"> Test (</w:t>
+      </w:r>
+      <w:proofErr w:type="spellStart"/>
+      <w:r>
+        <w:rPr>
+          <w:rStyle w:val="Strong"/>
+          <w:sz w:val="24"/>
+          <w:szCs w:val="24"/>
+          <w:lang w:val="sk-SK"/>
+        </w:rPr>
+        <w:t>Disembedding</w:t>
+      </w:r>
+      <w:proofErr w:type="spellEnd"/>
+      <w:r>
+        <w:rPr>
+          <w:rStyle w:val="Strong"/>
+          <w:sz w:val="24"/>
+          <w:szCs w:val="24"/>
+          <w:lang w:val="sk-SK"/>
+        </w:rPr>
+        <w:t>)</w:t>
+      </w:r>
+    </w:p>
+    <w:p>
+      <w:pPr>
+        <w:pStyle w:val="NoSpacing"/>
+        <w:rPr>
+          <w:rStyle w:val="Strong"/>
+          <w:b w:val="0"/>
+          <w:lang w:val="sk-SK"/>
+        </w:rPr>
+      </w:pPr>
+      <w:r>
+        <w:rPr>
+          <w:rStyle w:val="Strong"/>
+          <w:lang w:val="sk-SK"/>
+        </w:rPr>
+        <w:t>Akcia</w:t>
+      </w:r>
+      <w:r>
+        <w:rPr>
+          <w:rStyle w:val="Strong"/>
+          <w:lang w:val="sk-SK"/>
+        </w:rPr>
+        <w:t>:</w:t>
+      </w:r>
+      <w:r>
+        <w:rPr>
+          <w:rStyle w:val="Strong"/>
+          <w:b w:val="0"/>
+          <w:lang w:val="sk-SK"/>
+        </w:rPr>
+        <w:t xml:space="preserve"> </w:t>
+      </w:r>
+      <w:r>
+        <w:rPr>
+          <w:rStyle w:val="Strong"/>
+          <w:b w:val="0"/>
+          <w:lang w:val="sk-SK"/>
+        </w:rPr>
+        <w:t xml:space="preserve">Dajte participantom test na skryté vzory, nechajte ich prečítať </w:t>
+      </w:r>
+      <w:proofErr w:type="spellStart"/>
+      <w:r>
+        <w:rPr>
+          <w:rStyle w:val="Strong"/>
+          <w:b w:val="0"/>
+          <w:lang w:val="sk-SK"/>
+        </w:rPr>
+        <w:t>inštruckie</w:t>
+      </w:r>
+      <w:proofErr w:type="spellEnd"/>
+      <w:r>
+        <w:rPr>
+          <w:rStyle w:val="Strong"/>
+          <w:b w:val="0"/>
+          <w:lang w:val="sk-SK"/>
+        </w:rPr>
+        <w:t xml:space="preserve">. </w:t>
+      </w:r>
+      <w:r>
+        <w:rPr>
+          <w:rStyle w:val="Strong"/>
+          <w:b w:val="0"/>
+          <w:lang w:val="sk-SK"/>
+        </w:rPr>
+        <w:t>Než začnú, zdôraznite, že ide o test na čas, takže by mali zaškrtávať políčka tak rýchlo, ako to bude možné</w:t>
+      </w:r>
+      <w:r>
+        <w:rPr>
+          <w:rStyle w:val="Strong"/>
+          <w:b w:val="0"/>
+          <w:lang w:val="sk-SK"/>
+        </w:rPr>
+        <w:t xml:space="preserve">. </w:t>
+      </w:r>
+      <w:r>
+        <w:rPr>
+          <w:rStyle w:val="Strong"/>
+          <w:b w:val="0"/>
+          <w:lang w:val="sk-SK"/>
+        </w:rPr>
+        <w:t>Počkajte, kým všetci participanti prečítajú inštrukcie</w:t>
+      </w:r>
+      <w:r>
+        <w:rPr>
+          <w:rStyle w:val="Strong"/>
+          <w:b w:val="0"/>
+          <w:lang w:val="sk-SK"/>
+        </w:rPr>
+        <w:t xml:space="preserve">. </w:t>
+      </w:r>
+      <w:r>
+        <w:rPr>
+          <w:rStyle w:val="Strong"/>
+          <w:lang w:val="sk-SK"/>
+        </w:rPr>
+        <w:t>Vyzvite participantov, aby začali</w:t>
+      </w:r>
+      <w:r>
+        <w:rPr>
+          <w:rStyle w:val="Strong"/>
+          <w:lang w:val="sk-SK"/>
+        </w:rPr>
+        <w:t xml:space="preserve"> (</w:t>
+      </w:r>
+      <w:r>
+        <w:rPr>
+          <w:rStyle w:val="Strong"/>
+          <w:lang w:val="sk-SK"/>
+        </w:rPr>
+        <w:t>otočením strany</w:t>
+      </w:r>
+      <w:r>
+        <w:rPr>
+          <w:rStyle w:val="Strong"/>
+          <w:lang w:val="sk-SK"/>
+        </w:rPr>
+        <w:t xml:space="preserve">) </w:t>
+      </w:r>
+      <w:r>
+        <w:rPr>
+          <w:rStyle w:val="Strong"/>
+          <w:lang w:val="sk-SK"/>
+        </w:rPr>
+        <w:t>a spustite časovač</w:t>
+      </w:r>
+      <w:r>
+        <w:rPr>
+          <w:rStyle w:val="Strong"/>
+          <w:lang w:val="sk-SK"/>
+        </w:rPr>
+        <w:t xml:space="preserve">. </w:t>
+      </w:r>
+      <w:r>
+        <w:rPr>
+          <w:rStyle w:val="Strong"/>
+          <w:b w:val="0"/>
+          <w:lang w:val="sk-SK"/>
+        </w:rPr>
+        <w:t>Zastavte ho po</w:t>
+      </w:r>
+      <w:r>
+        <w:rPr>
+          <w:rStyle w:val="Strong"/>
+          <w:b w:val="0"/>
+          <w:lang w:val="sk-SK"/>
+        </w:rPr>
+        <w:t xml:space="preserve"> </w:t>
+      </w:r>
+      <w:r>
+        <w:rPr>
+          <w:rStyle w:val="Strong"/>
+          <w:b w:val="0"/>
+          <w:lang w:val="sk-SK"/>
+        </w:rPr>
+        <w:t>3 minútach</w:t>
+      </w:r>
+      <w:r>
+        <w:rPr>
+          <w:rStyle w:val="Strong"/>
+          <w:b w:val="0"/>
+          <w:lang w:val="sk-SK"/>
+        </w:rPr>
+        <w:t>.</w:t>
+      </w:r>
+    </w:p>
+    <w:p>
+      <w:pPr>
+        <w:pStyle w:val="NoSpacing"/>
+        <w:rPr>
+          <w:rStyle w:val="Strong"/>
+          <w:lang w:val="sk-SK"/>
+        </w:rPr>
+      </w:pPr>
+    </w:p>
+    <w:p>
+      <w:pPr>
+        <w:rPr>
+          <w:rStyle w:val="Strong"/>
+          <w:sz w:val="24"/>
+          <w:szCs w:val="24"/>
+          <w:lang w:val="sk-SK"/>
+        </w:rPr>
+      </w:pPr>
+      <w:r>
+        <w:rPr>
+          <w:rStyle w:val="Strong"/>
+          <w:sz w:val="24"/>
+          <w:szCs w:val="24"/>
+          <w:lang w:val="sk-SK"/>
+        </w:rPr>
+        <w:t>4</w:t>
+      </w:r>
+      <w:r>
+        <w:rPr>
+          <w:rStyle w:val="Strong"/>
+          <w:sz w:val="24"/>
+          <w:szCs w:val="24"/>
+          <w:lang w:val="sk-SK"/>
+        </w:rPr>
+        <w:t xml:space="preserve">. </w:t>
+      </w:r>
+      <w:proofErr w:type="spellStart"/>
+      <w:r>
+        <w:rPr>
+          <w:rStyle w:val="Strong"/>
+          <w:sz w:val="24"/>
+          <w:szCs w:val="24"/>
+          <w:lang w:val="sk-SK"/>
+        </w:rPr>
+        <w:t>Visual</w:t>
+      </w:r>
+      <w:proofErr w:type="spellEnd"/>
+      <w:r>
+        <w:rPr>
+          <w:rStyle w:val="Strong"/>
+          <w:sz w:val="24"/>
+          <w:szCs w:val="24"/>
+          <w:lang w:val="sk-SK"/>
+        </w:rPr>
+        <w:t xml:space="preserve"> </w:t>
+      </w:r>
+      <w:proofErr w:type="spellStart"/>
+      <w:r>
+        <w:rPr>
+          <w:rStyle w:val="Strong"/>
+          <w:sz w:val="24"/>
+          <w:szCs w:val="24"/>
+          <w:lang w:val="sk-SK"/>
+        </w:rPr>
+        <w:t>working</w:t>
+      </w:r>
+      <w:proofErr w:type="spellEnd"/>
+      <w:r>
+        <w:rPr>
+          <w:rStyle w:val="Strong"/>
+          <w:sz w:val="24"/>
+          <w:szCs w:val="24"/>
+          <w:lang w:val="sk-SK"/>
+        </w:rPr>
+        <w:t xml:space="preserve"> </w:t>
+      </w:r>
+      <w:proofErr w:type="spellStart"/>
+      <w:r>
+        <w:rPr>
+          <w:rStyle w:val="Strong"/>
+          <w:sz w:val="24"/>
+          <w:szCs w:val="24"/>
+          <w:lang w:val="sk-SK"/>
+        </w:rPr>
+        <w:t>memory</w:t>
+      </w:r>
+      <w:proofErr w:type="spellEnd"/>
+      <w:r>
+        <w:rPr>
+          <w:rStyle w:val="Strong"/>
+          <w:sz w:val="24"/>
+          <w:szCs w:val="24"/>
+          <w:lang w:val="sk-SK"/>
+        </w:rPr>
+        <w:t xml:space="preserve"> test (</w:t>
+      </w:r>
+      <w:proofErr w:type="spellStart"/>
+      <w:r>
+        <w:rPr>
+          <w:rStyle w:val="Strong"/>
+          <w:sz w:val="24"/>
+          <w:szCs w:val="24"/>
+          <w:lang w:val="sk-SK"/>
+        </w:rPr>
+        <w:t>VisWM</w:t>
+      </w:r>
+      <w:proofErr w:type="spellEnd"/>
+      <w:r>
+        <w:rPr>
+          <w:rStyle w:val="Strong"/>
+          <w:sz w:val="24"/>
+          <w:szCs w:val="24"/>
+          <w:lang w:val="sk-SK"/>
+        </w:rPr>
+        <w:t>):</w:t>
+      </w:r>
+    </w:p>
+    <w:p>
+      <w:pPr>
+        <w:pStyle w:val="NoSpacing"/>
+        <w:rPr>
+          <w:rStyle w:val="Strong"/>
+          <w:b w:val="0"/>
+          <w:lang w:val="sk-SK"/>
+        </w:rPr>
+      </w:pPr>
+      <w:r>
+        <w:rPr>
+          <w:rStyle w:val="Strong"/>
+          <w:lang w:val="sk-SK"/>
+        </w:rPr>
         <w:t>Povedzte</w:t>
       </w:r>
       <w:r>
@@ -3027,7 +3642,25 @@
           <w:b w:val="0"/>
           <w:lang w:val="sk-SK"/>
         </w:rPr>
-        <w:t>Povedzte participantom, aby sa prepli do Matlabu a spustili</w:t>
+        <w:t xml:space="preserve">Povedzte participantom, aby sa prepli do </w:t>
+      </w:r>
+      <w:proofErr w:type="spellStart"/>
+      <w:r>
+        <w:rPr>
+          <w:rStyle w:val="Strong"/>
+          <w:b w:val="0"/>
+          <w:lang w:val="sk-SK"/>
+        </w:rPr>
+        <w:t>Matlabu</w:t>
+      </w:r>
+      <w:proofErr w:type="spellEnd"/>
+      <w:r>
+        <w:rPr>
+          <w:rStyle w:val="Strong"/>
+          <w:b w:val="0"/>
+          <w:lang w:val="sk-SK"/>
+        </w:rPr>
+        <w:t xml:space="preserve"> a spustili</w:t>
       </w:r>
       <w:r>
         <w:rPr>
@@ -3037,11 +3670,19 @@
         </w:rPr>
         <w:t xml:space="preserve"> “</w:t>
       </w:r>
-      <w:r>
-        <w:rPr>
-          <w:lang w:val="sk-SK"/>
-        </w:rPr>
-        <w:t>WMTaskPractice” (</w:t>
+      <w:proofErr w:type="spellStart"/>
+      <w:r>
+        <w:rPr>
+          <w:lang w:val="sk-SK"/>
+        </w:rPr>
+        <w:t>WMTaskPractice</w:t>
+      </w:r>
+      <w:proofErr w:type="spellEnd"/>
+      <w:r>
+        <w:rPr>
+          <w:lang w:val="sk-SK"/>
+        </w:rPr>
+        <w:t>” (</w:t>
       </w:r>
       <w:r>
         <w:rPr>
@@ -3132,11 +3773,19 @@
         </w:rPr>
         <w:t xml:space="preserve"> “</w:t>
       </w:r>
-      <w:r>
-        <w:rPr>
-          <w:lang w:val="sk-SK"/>
-        </w:rPr>
-        <w:t>WMTask” (</w:t>
+      <w:proofErr w:type="spellStart"/>
+      <w:r>
+        <w:rPr>
+          <w:lang w:val="sk-SK"/>
+        </w:rPr>
+        <w:t>WMTask</w:t>
+      </w:r>
+      <w:proofErr w:type="spellEnd"/>
+      <w:r>
+        <w:rPr>
+          <w:lang w:val="sk-SK"/>
+        </w:rPr>
+        <w:t>” (</w:t>
       </w:r>
       <w:r>
         <w:rPr>
@@ -3160,7 +3809,21 @@
         <w:rPr>
           <w:lang w:val="sk-SK"/>
         </w:rPr>
-        <w:t>: “mmd+PID” (</w:t>
+        <w:t>: “</w:t>
+      </w:r>
+      <w:proofErr w:type="spellStart"/>
+      <w:r>
+        <w:rPr>
+          <w:lang w:val="sk-SK"/>
+        </w:rPr>
+        <w:t>mmd+PID</w:t>
+      </w:r>
+      <w:proofErr w:type="spellEnd"/>
+      <w:r>
+        <w:rPr>
+          <w:lang w:val="sk-SK"/>
+        </w:rPr>
+        <w:t>” (</w:t>
       </w:r>
       <w:r>
         <w:rPr>
@@ -3273,12 +3936,21 @@
           <w:lang w:val="sk-SK"/>
         </w:rPr>
       </w:pPr>
-      <w:r>
-        <w:rPr>
-          <w:rStyle w:val="Strong"/>
-          <w:lang w:val="sk-SK"/>
-        </w:rPr>
-        <w:t>Plaforma vo webovom prehliadači</w:t>
+      <w:proofErr w:type="spellStart"/>
+      <w:r>
+        <w:rPr>
+          <w:rStyle w:val="Strong"/>
+          <w:lang w:val="sk-SK"/>
+        </w:rPr>
+        <w:t>Plaforma</w:t>
+      </w:r>
+      <w:proofErr w:type="spellEnd"/>
+      <w:r>
+        <w:rPr>
+          <w:rStyle w:val="Strong"/>
+          <w:lang w:val="sk-SK"/>
+        </w:rPr>
+        <w:t xml:space="preserve"> vo webovom prehliadači</w:t>
       </w:r>
       <w:r>
         <w:rPr>
@@ -3327,6 +3999,7 @@
         </w:rPr>
         <w:t xml:space="preserve">oogle </w:t>
       </w:r>
+      <w:proofErr w:type="spellStart"/>
       <w:r>
         <w:rPr>
           <w:rStyle w:val="Strong"/>
@@ -3349,7 +4022,16 @@
           <w:b w:val="0"/>
           <w:lang w:val="sk-SK"/>
         </w:rPr>
-        <w:t>u, zvolili</w:t>
+        <w:t>u</w:t>
+      </w:r>
+      <w:proofErr w:type="spellEnd"/>
+      <w:r>
+        <w:rPr>
+          <w:rStyle w:val="Strong"/>
+          <w:b w:val="0"/>
+          <w:lang w:val="sk-SK"/>
+        </w:rPr>
+        <w:t>, zvolili</w:t>
       </w:r>
       <w:r>
         <w:rPr>
@@ -3359,6 +4041,7 @@
         </w:rPr>
         <w:t xml:space="preserve"> ‘</w:t>
       </w:r>
+      <w:proofErr w:type="spellStart"/>
       <w:r>
         <w:rPr>
           <w:rStyle w:val="Strong"/>
@@ -3373,7 +4056,16 @@
           <w:b w:val="0"/>
           <w:lang w:val="sk-SK"/>
         </w:rPr>
-        <w:t xml:space="preserve">tart new </w:t>
+        <w:t>tart</w:t>
+      </w:r>
+      <w:proofErr w:type="spellEnd"/>
+      <w:r>
+        <w:rPr>
+          <w:rStyle w:val="Strong"/>
+          <w:b w:val="0"/>
+          <w:lang w:val="sk-SK"/>
+        </w:rPr>
+        <w:t xml:space="preserve"> new </w:t>
       </w:r>
       <w:r>
         <w:rPr>
@@ -3405,7 +4097,25 @@
           <w:b w:val="0"/>
           <w:lang w:val="sk-SK"/>
         </w:rPr>
-        <w:t>a klikli „Submit“</w:t>
+        <w:t>a klikli „</w:t>
+      </w:r>
+      <w:proofErr w:type="spellStart"/>
+      <w:r>
+        <w:rPr>
+          <w:rStyle w:val="Strong"/>
+          <w:b w:val="0"/>
+          <w:lang w:val="sk-SK"/>
+        </w:rPr>
+        <w:t>Submit</w:t>
+      </w:r>
+      <w:proofErr w:type="spellEnd"/>
+      <w:r>
+        <w:rPr>
+          <w:rStyle w:val="Strong"/>
+          <w:b w:val="0"/>
+          <w:lang w:val="sk-SK"/>
+        </w:rPr>
+        <w:t>“</w:t>
       </w:r>
       <w:r>
         <w:rPr>
@@ -3483,7 +4193,16 @@
           <w:b w:val="0"/>
           <w:lang w:val="sk-SK"/>
         </w:rPr>
-        <w:t>a stlačili „S</w:t>
+        <w:t>a stlačili „</w:t>
+      </w:r>
+      <w:proofErr w:type="spellStart"/>
+      <w:r>
+        <w:rPr>
+          <w:rStyle w:val="Strong"/>
+          <w:b w:val="0"/>
+          <w:lang w:val="sk-SK"/>
+        </w:rPr>
+        <w:t>S</w:t>
       </w:r>
       <w:r>
         <w:rPr>
@@ -3493,6 +4212,7 @@
         </w:rPr>
         <w:t>ubmit</w:t>
       </w:r>
+      <w:proofErr w:type="spellEnd"/>
       <w:r>
         <w:rPr>
           <w:rStyle w:val="Strong"/>
@@ -3640,8 +4360,18 @@
           <w:b w:val="0"/>
           <w:lang w:val="sk-SK"/>
         </w:rPr>
-        <w:t xml:space="preserve"> zobrazený na slajde</w:t>
-      </w:r>
+        <w:t xml:space="preserve"> zobrazený na </w:t>
+      </w:r>
+      <w:proofErr w:type="spellStart"/>
+      <w:r>
+        <w:rPr>
+          <w:rStyle w:val="Strong"/>
+          <w:b w:val="0"/>
+          <w:lang w:val="sk-SK"/>
+        </w:rPr>
+        <w:t>slajde</w:t>
+      </w:r>
+      <w:proofErr w:type="spellEnd"/>
       <w:r>
         <w:rPr>
           <w:rStyle w:val="Strong"/>
@@ -3896,6 +4626,7 @@
         </w:rPr>
         <w:t>‘</w:t>
       </w:r>
+      <w:proofErr w:type="spellStart"/>
       <w:r>
         <w:rPr>
           <w:rStyle w:val="Strong"/>
@@ -3904,6 +4635,7 @@
         </w:rPr>
         <w:t>Next</w:t>
       </w:r>
+      <w:proofErr w:type="spellEnd"/>
       <w:r>
         <w:rPr>
           <w:rStyle w:val="Strong"/>
@@ -3956,6 +4688,7 @@
         <w:rPr>
           <w:lang w:val="sk-SK"/>
         </w:rPr>
+        <w:lastRenderedPageBreak/>
         <w:t>“</w:t>
       </w:r>
       <w:r>
@@ -4016,14 +4749,21 @@
         <w:rPr>
           <w:lang w:val="sk-SK"/>
         </w:rPr>
-        <w:t xml:space="preserve">Prosím, všimnite si, že </w:t>
-      </w:r>
-      <w:r>
-        <w:rPr>
-          <w:lang w:val="sk-SK"/>
-        </w:rPr>
-        <w:lastRenderedPageBreak/>
-        <w:t>v pravom hornom rohu stránky s otázkami je progress bar (zakrúžkovaný ružovou farbou)</w:t>
+        <w:t xml:space="preserve">Prosím, všimnite si, že v pravom hornom rohu stránky s otázkami je </w:t>
+      </w:r>
+      <w:proofErr w:type="spellStart"/>
+      <w:r>
+        <w:rPr>
+          <w:lang w:val="sk-SK"/>
+        </w:rPr>
+        <w:t>progress</w:t>
+      </w:r>
+      <w:proofErr w:type="spellEnd"/>
+      <w:r>
+        <w:rPr>
+          <w:lang w:val="sk-SK"/>
+        </w:rPr>
+        <w:t xml:space="preserve"> bar (zakrúžkovaný ružovou farbou)</w:t>
       </w:r>
       <w:r>
         <w:rPr>
@@ -4110,46 +4850,274 @@
         </w:rPr>
         <w:t>“</w:t>
       </w:r>
+      <w:proofErr w:type="spellStart"/>
       <w:r>
         <w:rPr>
           <w:color w:val="A6A6A6" w:themeColor="background1" w:themeShade="A6"/>
           <w:lang w:val="sk-SK"/>
         </w:rPr>
-        <w:t xml:space="preserve">We are also offering bonus prizes to the top participants. At the end of </w:t>
-      </w:r>
+        <w:t>We</w:t>
+      </w:r>
+      <w:proofErr w:type="spellEnd"/>
       <w:r>
         <w:rPr>
           <w:color w:val="A6A6A6" w:themeColor="background1" w:themeShade="A6"/>
           <w:lang w:val="sk-SK"/>
         </w:rPr>
-        <w:t>the study, the top three</w:t>
-      </w:r>
+        <w:t xml:space="preserve"> are </w:t>
+      </w:r>
+      <w:proofErr w:type="spellStart"/>
       <w:r>
         <w:rPr>
           <w:color w:val="A6A6A6" w:themeColor="background1" w:themeShade="A6"/>
           <w:lang w:val="sk-SK"/>
         </w:rPr>
-        <w:t xml:space="preserve"> participants </w:t>
-      </w:r>
+        <w:t>also</w:t>
+      </w:r>
+      <w:proofErr w:type="spellEnd"/>
       <w:r>
         <w:rPr>
           <w:color w:val="A6A6A6" w:themeColor="background1" w:themeShade="A6"/>
           <w:lang w:val="sk-SK"/>
         </w:rPr>
-        <w:t>will each receive a</w:t>
-      </w:r>
+        <w:t xml:space="preserve"> </w:t>
+      </w:r>
+      <w:proofErr w:type="spellStart"/>
       <w:r>
         <w:rPr>
           <w:color w:val="A6A6A6" w:themeColor="background1" w:themeShade="A6"/>
           <w:lang w:val="sk-SK"/>
         </w:rPr>
-        <w:t xml:space="preserve">n additional </w:t>
-      </w:r>
+        <w:t>offering</w:t>
+      </w:r>
+      <w:proofErr w:type="spellEnd"/>
       <w:r>
         <w:rPr>
           <w:color w:val="A6A6A6" w:themeColor="background1" w:themeShade="A6"/>
           <w:lang w:val="sk-SK"/>
         </w:rPr>
+        <w:t xml:space="preserve"> bonus </w:t>
+      </w:r>
+      <w:proofErr w:type="spellStart"/>
+      <w:r>
+        <w:rPr>
+          <w:color w:val="A6A6A6" w:themeColor="background1" w:themeShade="A6"/>
+          <w:lang w:val="sk-SK"/>
+        </w:rPr>
+        <w:t>prizes</w:t>
+      </w:r>
+      <w:proofErr w:type="spellEnd"/>
+      <w:r>
+        <w:rPr>
+          <w:color w:val="A6A6A6" w:themeColor="background1" w:themeShade="A6"/>
+          <w:lang w:val="sk-SK"/>
+        </w:rPr>
+        <w:t xml:space="preserve"> to </w:t>
+      </w:r>
+      <w:proofErr w:type="spellStart"/>
+      <w:r>
+        <w:rPr>
+          <w:color w:val="A6A6A6" w:themeColor="background1" w:themeShade="A6"/>
+          <w:lang w:val="sk-SK"/>
+        </w:rPr>
+        <w:t>the</w:t>
+      </w:r>
+      <w:proofErr w:type="spellEnd"/>
+      <w:r>
+        <w:rPr>
+          <w:color w:val="A6A6A6" w:themeColor="background1" w:themeShade="A6"/>
+          <w:lang w:val="sk-SK"/>
+        </w:rPr>
+        <w:t xml:space="preserve"> top </w:t>
+      </w:r>
+      <w:proofErr w:type="spellStart"/>
+      <w:r>
+        <w:rPr>
+          <w:color w:val="A6A6A6" w:themeColor="background1" w:themeShade="A6"/>
+          <w:lang w:val="sk-SK"/>
+        </w:rPr>
+        <w:t>participants</w:t>
+      </w:r>
+      <w:proofErr w:type="spellEnd"/>
+      <w:r>
+        <w:rPr>
+          <w:color w:val="A6A6A6" w:themeColor="background1" w:themeShade="A6"/>
+          <w:lang w:val="sk-SK"/>
+        </w:rPr>
+        <w:t xml:space="preserve">. At </w:t>
+      </w:r>
+      <w:proofErr w:type="spellStart"/>
+      <w:r>
+        <w:rPr>
+          <w:color w:val="A6A6A6" w:themeColor="background1" w:themeShade="A6"/>
+          <w:lang w:val="sk-SK"/>
+        </w:rPr>
+        <w:t>the</w:t>
+      </w:r>
+      <w:proofErr w:type="spellEnd"/>
+      <w:r>
+        <w:rPr>
+          <w:color w:val="A6A6A6" w:themeColor="background1" w:themeShade="A6"/>
+          <w:lang w:val="sk-SK"/>
+        </w:rPr>
+        <w:t xml:space="preserve"> end of </w:t>
+      </w:r>
+      <w:proofErr w:type="spellStart"/>
+      <w:r>
+        <w:rPr>
+          <w:color w:val="A6A6A6" w:themeColor="background1" w:themeShade="A6"/>
+          <w:lang w:val="sk-SK"/>
+        </w:rPr>
+        <w:t>the</w:t>
+      </w:r>
+      <w:proofErr w:type="spellEnd"/>
+      <w:r>
+        <w:rPr>
+          <w:color w:val="A6A6A6" w:themeColor="background1" w:themeShade="A6"/>
+          <w:lang w:val="sk-SK"/>
+        </w:rPr>
+        <w:t xml:space="preserve"> study, </w:t>
+      </w:r>
+      <w:proofErr w:type="spellStart"/>
+      <w:r>
+        <w:rPr>
+          <w:color w:val="A6A6A6" w:themeColor="background1" w:themeShade="A6"/>
+          <w:lang w:val="sk-SK"/>
+        </w:rPr>
+        <w:t>the</w:t>
+      </w:r>
+      <w:proofErr w:type="spellEnd"/>
+      <w:r>
+        <w:rPr>
+          <w:color w:val="A6A6A6" w:themeColor="background1" w:themeShade="A6"/>
+          <w:lang w:val="sk-SK"/>
+        </w:rPr>
+        <w:t xml:space="preserve"> top </w:t>
+      </w:r>
+      <w:proofErr w:type="spellStart"/>
+      <w:r>
+        <w:rPr>
+          <w:color w:val="A6A6A6" w:themeColor="background1" w:themeShade="A6"/>
+          <w:lang w:val="sk-SK"/>
+        </w:rPr>
+        <w:t>three</w:t>
+      </w:r>
+      <w:proofErr w:type="spellEnd"/>
+      <w:r>
+        <w:rPr>
+          <w:color w:val="A6A6A6" w:themeColor="background1" w:themeShade="A6"/>
+          <w:lang w:val="sk-SK"/>
+        </w:rPr>
+        <w:t xml:space="preserve"> </w:t>
+      </w:r>
+      <w:proofErr w:type="spellStart"/>
+      <w:r>
+        <w:rPr>
+          <w:color w:val="A6A6A6" w:themeColor="background1" w:themeShade="A6"/>
+          <w:lang w:val="sk-SK"/>
+        </w:rPr>
+        <w:t>participants</w:t>
+      </w:r>
+      <w:proofErr w:type="spellEnd"/>
+      <w:r>
+        <w:rPr>
+          <w:color w:val="A6A6A6" w:themeColor="background1" w:themeShade="A6"/>
+          <w:lang w:val="sk-SK"/>
+        </w:rPr>
+        <w:t xml:space="preserve"> </w:t>
+      </w:r>
+      <w:proofErr w:type="spellStart"/>
+      <w:r>
+        <w:rPr>
+          <w:color w:val="A6A6A6" w:themeColor="background1" w:themeShade="A6"/>
+          <w:lang w:val="sk-SK"/>
+        </w:rPr>
+        <w:t>will</w:t>
+      </w:r>
+      <w:proofErr w:type="spellEnd"/>
+      <w:r>
+        <w:rPr>
+          <w:color w:val="A6A6A6" w:themeColor="background1" w:themeShade="A6"/>
+          <w:lang w:val="sk-SK"/>
+        </w:rPr>
+        <w:t xml:space="preserve"> </w:t>
+      </w:r>
+      <w:proofErr w:type="spellStart"/>
+      <w:r>
+        <w:rPr>
+          <w:color w:val="A6A6A6" w:themeColor="background1" w:themeShade="A6"/>
+          <w:lang w:val="sk-SK"/>
+        </w:rPr>
+        <w:t>each</w:t>
+      </w:r>
+      <w:proofErr w:type="spellEnd"/>
+      <w:r>
+        <w:rPr>
+          <w:color w:val="A6A6A6" w:themeColor="background1" w:themeShade="A6"/>
+          <w:lang w:val="sk-SK"/>
+        </w:rPr>
+        <w:t xml:space="preserve"> </w:t>
+      </w:r>
+      <w:proofErr w:type="spellStart"/>
+      <w:r>
+        <w:rPr>
+          <w:color w:val="A6A6A6" w:themeColor="background1" w:themeShade="A6"/>
+          <w:lang w:val="sk-SK"/>
+        </w:rPr>
+        <w:t>receive</w:t>
+      </w:r>
+      <w:proofErr w:type="spellEnd"/>
+      <w:r>
+        <w:rPr>
+          <w:color w:val="A6A6A6" w:themeColor="background1" w:themeShade="A6"/>
+          <w:lang w:val="sk-SK"/>
+        </w:rPr>
+        <w:t xml:space="preserve"> </w:t>
+      </w:r>
+      <w:proofErr w:type="spellStart"/>
+      <w:r>
+        <w:rPr>
+          <w:color w:val="A6A6A6" w:themeColor="background1" w:themeShade="A6"/>
+          <w:lang w:val="sk-SK"/>
+        </w:rPr>
+        <w:t>a</w:t>
+      </w:r>
+      <w:r>
+        <w:rPr>
+          <w:color w:val="A6A6A6" w:themeColor="background1" w:themeShade="A6"/>
+          <w:lang w:val="sk-SK"/>
+        </w:rPr>
+        <w:t>n</w:t>
+      </w:r>
+      <w:proofErr w:type="spellEnd"/>
+      <w:r>
+        <w:rPr>
+          <w:color w:val="A6A6A6" w:themeColor="background1" w:themeShade="A6"/>
+          <w:lang w:val="sk-SK"/>
+        </w:rPr>
+        <w:t xml:space="preserve"> </w:t>
+      </w:r>
+      <w:proofErr w:type="spellStart"/>
+      <w:r>
+        <w:rPr>
+          <w:color w:val="A6A6A6" w:themeColor="background1" w:themeShade="A6"/>
+          <w:lang w:val="sk-SK"/>
+        </w:rPr>
+        <w:t>additional</w:t>
+      </w:r>
+      <w:proofErr w:type="spellEnd"/>
+      <w:r>
+        <w:rPr>
+          <w:color w:val="A6A6A6" w:themeColor="background1" w:themeShade="A6"/>
+          <w:lang w:val="sk-SK"/>
+        </w:rPr>
+        <w:t xml:space="preserve"> </w:t>
+      </w:r>
+      <w:r>
+        <w:rPr>
+          <w:color w:val="A6A6A6" w:themeColor="background1" w:themeShade="A6"/>
+          <w:lang w:val="sk-SK"/>
+        </w:rPr>
         <w:t>$</w:t>
       </w:r>
       <w:r>
@@ -4178,34 +5146,411 @@
           <w:color w:val="A6A6A6" w:themeColor="background1" w:themeShade="A6"/>
           <w:lang w:val="sk-SK"/>
         </w:rPr>
-        <w:t>. Scoring will be based on the accuracy of the comprehension questions. S</w:t>
-      </w:r>
+        <w:t xml:space="preserve">. </w:t>
+      </w:r>
+      <w:proofErr w:type="spellStart"/>
       <w:r>
         <w:rPr>
           <w:color w:val="A6A6A6" w:themeColor="background1" w:themeShade="A6"/>
           <w:lang w:val="sk-SK"/>
         </w:rPr>
-        <w:t>peed will also be a factor in determining the winner.</w:t>
-      </w:r>
+        <w:t>Scoring</w:t>
+      </w:r>
+      <w:proofErr w:type="spellEnd"/>
       <w:r>
         <w:rPr>
           <w:color w:val="A6A6A6" w:themeColor="background1" w:themeShade="A6"/>
           <w:lang w:val="sk-SK"/>
         </w:rPr>
-        <w:t xml:space="preserve"> So please do your best and you could win </w:t>
-      </w:r>
+        <w:t xml:space="preserve"> </w:t>
+      </w:r>
+      <w:proofErr w:type="spellStart"/>
       <w:r>
         <w:rPr>
           <w:color w:val="A6A6A6" w:themeColor="background1" w:themeShade="A6"/>
           <w:lang w:val="sk-SK"/>
         </w:rPr>
-        <w:t>extra money</w:t>
-      </w:r>
+        <w:t>will</w:t>
+      </w:r>
+      <w:proofErr w:type="spellEnd"/>
       <w:r>
         <w:rPr>
           <w:color w:val="A6A6A6" w:themeColor="background1" w:themeShade="A6"/>
           <w:lang w:val="sk-SK"/>
         </w:rPr>
+        <w:t xml:space="preserve"> </w:t>
+      </w:r>
+      <w:proofErr w:type="spellStart"/>
+      <w:r>
+        <w:rPr>
+          <w:color w:val="A6A6A6" w:themeColor="background1" w:themeShade="A6"/>
+          <w:lang w:val="sk-SK"/>
+        </w:rPr>
+        <w:t>be</w:t>
+      </w:r>
+      <w:proofErr w:type="spellEnd"/>
+      <w:r>
+        <w:rPr>
+          <w:color w:val="A6A6A6" w:themeColor="background1" w:themeShade="A6"/>
+          <w:lang w:val="sk-SK"/>
+        </w:rPr>
+        <w:t xml:space="preserve"> </w:t>
+      </w:r>
+      <w:proofErr w:type="spellStart"/>
+      <w:r>
+        <w:rPr>
+          <w:color w:val="A6A6A6" w:themeColor="background1" w:themeShade="A6"/>
+          <w:lang w:val="sk-SK"/>
+        </w:rPr>
+        <w:t>based</w:t>
+      </w:r>
+      <w:proofErr w:type="spellEnd"/>
+      <w:r>
+        <w:rPr>
+          <w:color w:val="A6A6A6" w:themeColor="background1" w:themeShade="A6"/>
+          <w:lang w:val="sk-SK"/>
+        </w:rPr>
+        <w:t xml:space="preserve"> on </w:t>
+      </w:r>
+      <w:proofErr w:type="spellStart"/>
+      <w:r>
+        <w:rPr>
+          <w:color w:val="A6A6A6" w:themeColor="background1" w:themeShade="A6"/>
+          <w:lang w:val="sk-SK"/>
+        </w:rPr>
+        <w:t>the</w:t>
+      </w:r>
+      <w:proofErr w:type="spellEnd"/>
+      <w:r>
+        <w:rPr>
+          <w:color w:val="A6A6A6" w:themeColor="background1" w:themeShade="A6"/>
+          <w:lang w:val="sk-SK"/>
+        </w:rPr>
+        <w:t xml:space="preserve"> </w:t>
+      </w:r>
+      <w:proofErr w:type="spellStart"/>
+      <w:r>
+        <w:rPr>
+          <w:color w:val="A6A6A6" w:themeColor="background1" w:themeShade="A6"/>
+          <w:lang w:val="sk-SK"/>
+        </w:rPr>
+        <w:t>accuracy</w:t>
+      </w:r>
+      <w:proofErr w:type="spellEnd"/>
+      <w:r>
+        <w:rPr>
+          <w:color w:val="A6A6A6" w:themeColor="background1" w:themeShade="A6"/>
+          <w:lang w:val="sk-SK"/>
+        </w:rPr>
+        <w:t xml:space="preserve"> of </w:t>
+      </w:r>
+      <w:proofErr w:type="spellStart"/>
+      <w:r>
+        <w:rPr>
+          <w:color w:val="A6A6A6" w:themeColor="background1" w:themeShade="A6"/>
+          <w:lang w:val="sk-SK"/>
+        </w:rPr>
+        <w:t>the</w:t>
+      </w:r>
+      <w:proofErr w:type="spellEnd"/>
+      <w:r>
+        <w:rPr>
+          <w:color w:val="A6A6A6" w:themeColor="background1" w:themeShade="A6"/>
+          <w:lang w:val="sk-SK"/>
+        </w:rPr>
+        <w:t xml:space="preserve"> </w:t>
+      </w:r>
+      <w:proofErr w:type="spellStart"/>
+      <w:r>
+        <w:rPr>
+          <w:color w:val="A6A6A6" w:themeColor="background1" w:themeShade="A6"/>
+          <w:lang w:val="sk-SK"/>
+        </w:rPr>
+        <w:t>comprehension</w:t>
+      </w:r>
+      <w:proofErr w:type="spellEnd"/>
+      <w:r>
+        <w:rPr>
+          <w:color w:val="A6A6A6" w:themeColor="background1" w:themeShade="A6"/>
+          <w:lang w:val="sk-SK"/>
+        </w:rPr>
+        <w:t xml:space="preserve"> </w:t>
+      </w:r>
+      <w:proofErr w:type="spellStart"/>
+      <w:r>
+        <w:rPr>
+          <w:color w:val="A6A6A6" w:themeColor="background1" w:themeShade="A6"/>
+          <w:lang w:val="sk-SK"/>
+        </w:rPr>
+        <w:t>questions</w:t>
+      </w:r>
+      <w:proofErr w:type="spellEnd"/>
+      <w:r>
+        <w:rPr>
+          <w:color w:val="A6A6A6" w:themeColor="background1" w:themeShade="A6"/>
+          <w:lang w:val="sk-SK"/>
+        </w:rPr>
+        <w:t xml:space="preserve">. </w:t>
+      </w:r>
+      <w:proofErr w:type="spellStart"/>
+      <w:r>
+        <w:rPr>
+          <w:color w:val="A6A6A6" w:themeColor="background1" w:themeShade="A6"/>
+          <w:lang w:val="sk-SK"/>
+        </w:rPr>
+        <w:t>S</w:t>
+      </w:r>
+      <w:r>
+        <w:rPr>
+          <w:color w:val="A6A6A6" w:themeColor="background1" w:themeShade="A6"/>
+          <w:lang w:val="sk-SK"/>
+        </w:rPr>
+        <w:t>peed</w:t>
+      </w:r>
+      <w:proofErr w:type="spellEnd"/>
+      <w:r>
+        <w:rPr>
+          <w:color w:val="A6A6A6" w:themeColor="background1" w:themeShade="A6"/>
+          <w:lang w:val="sk-SK"/>
+        </w:rPr>
+        <w:t xml:space="preserve"> </w:t>
+      </w:r>
+      <w:proofErr w:type="spellStart"/>
+      <w:r>
+        <w:rPr>
+          <w:color w:val="A6A6A6" w:themeColor="background1" w:themeShade="A6"/>
+          <w:lang w:val="sk-SK"/>
+        </w:rPr>
+        <w:t>will</w:t>
+      </w:r>
+      <w:proofErr w:type="spellEnd"/>
+      <w:r>
+        <w:rPr>
+          <w:color w:val="A6A6A6" w:themeColor="background1" w:themeShade="A6"/>
+          <w:lang w:val="sk-SK"/>
+        </w:rPr>
+        <w:t xml:space="preserve"> </w:t>
+      </w:r>
+      <w:proofErr w:type="spellStart"/>
+      <w:r>
+        <w:rPr>
+          <w:color w:val="A6A6A6" w:themeColor="background1" w:themeShade="A6"/>
+          <w:lang w:val="sk-SK"/>
+        </w:rPr>
+        <w:t>also</w:t>
+      </w:r>
+      <w:proofErr w:type="spellEnd"/>
+      <w:r>
+        <w:rPr>
+          <w:color w:val="A6A6A6" w:themeColor="background1" w:themeShade="A6"/>
+          <w:lang w:val="sk-SK"/>
+        </w:rPr>
+        <w:t xml:space="preserve"> </w:t>
+      </w:r>
+      <w:proofErr w:type="spellStart"/>
+      <w:r>
+        <w:rPr>
+          <w:color w:val="A6A6A6" w:themeColor="background1" w:themeShade="A6"/>
+          <w:lang w:val="sk-SK"/>
+        </w:rPr>
+        <w:t>be</w:t>
+      </w:r>
+      <w:proofErr w:type="spellEnd"/>
+      <w:r>
+        <w:rPr>
+          <w:color w:val="A6A6A6" w:themeColor="background1" w:themeShade="A6"/>
+          <w:lang w:val="sk-SK"/>
+        </w:rPr>
+        <w:t xml:space="preserve"> a </w:t>
+      </w:r>
+      <w:proofErr w:type="spellStart"/>
+      <w:r>
+        <w:rPr>
+          <w:color w:val="A6A6A6" w:themeColor="background1" w:themeShade="A6"/>
+          <w:lang w:val="sk-SK"/>
+        </w:rPr>
+        <w:t>factor</w:t>
+      </w:r>
+      <w:proofErr w:type="spellEnd"/>
+      <w:r>
+        <w:rPr>
+          <w:color w:val="A6A6A6" w:themeColor="background1" w:themeShade="A6"/>
+          <w:lang w:val="sk-SK"/>
+        </w:rPr>
+        <w:t xml:space="preserve"> in </w:t>
+      </w:r>
+      <w:proofErr w:type="spellStart"/>
+      <w:r>
+        <w:rPr>
+          <w:color w:val="A6A6A6" w:themeColor="background1" w:themeShade="A6"/>
+          <w:lang w:val="sk-SK"/>
+        </w:rPr>
+        <w:t>determining</w:t>
+      </w:r>
+      <w:proofErr w:type="spellEnd"/>
+      <w:r>
+        <w:rPr>
+          <w:color w:val="A6A6A6" w:themeColor="background1" w:themeShade="A6"/>
+          <w:lang w:val="sk-SK"/>
+        </w:rPr>
+        <w:t xml:space="preserve"> </w:t>
+      </w:r>
+      <w:proofErr w:type="spellStart"/>
+      <w:r>
+        <w:rPr>
+          <w:color w:val="A6A6A6" w:themeColor="background1" w:themeShade="A6"/>
+          <w:lang w:val="sk-SK"/>
+        </w:rPr>
+        <w:t>the</w:t>
+      </w:r>
+      <w:proofErr w:type="spellEnd"/>
+      <w:r>
+        <w:rPr>
+          <w:color w:val="A6A6A6" w:themeColor="background1" w:themeShade="A6"/>
+          <w:lang w:val="sk-SK"/>
+        </w:rPr>
+        <w:t xml:space="preserve"> </w:t>
+      </w:r>
+      <w:proofErr w:type="spellStart"/>
+      <w:r>
+        <w:rPr>
+          <w:color w:val="A6A6A6" w:themeColor="background1" w:themeShade="A6"/>
+          <w:lang w:val="sk-SK"/>
+        </w:rPr>
+        <w:t>winner</w:t>
+      </w:r>
+      <w:proofErr w:type="spellEnd"/>
+      <w:r>
+        <w:rPr>
+          <w:color w:val="A6A6A6" w:themeColor="background1" w:themeShade="A6"/>
+          <w:lang w:val="sk-SK"/>
+        </w:rPr>
+        <w:t>.</w:t>
+      </w:r>
+      <w:r>
+        <w:rPr>
+          <w:color w:val="A6A6A6" w:themeColor="background1" w:themeShade="A6"/>
+          <w:lang w:val="sk-SK"/>
+        </w:rPr>
+        <w:t xml:space="preserve"> So </w:t>
+      </w:r>
+      <w:proofErr w:type="spellStart"/>
+      <w:r>
+        <w:rPr>
+          <w:color w:val="A6A6A6" w:themeColor="background1" w:themeShade="A6"/>
+          <w:lang w:val="sk-SK"/>
+        </w:rPr>
+        <w:t>please</w:t>
+      </w:r>
+      <w:proofErr w:type="spellEnd"/>
+      <w:r>
+        <w:rPr>
+          <w:color w:val="A6A6A6" w:themeColor="background1" w:themeShade="A6"/>
+          <w:lang w:val="sk-SK"/>
+        </w:rPr>
+        <w:t xml:space="preserve"> do </w:t>
+      </w:r>
+      <w:proofErr w:type="spellStart"/>
+      <w:r>
+        <w:rPr>
+          <w:color w:val="A6A6A6" w:themeColor="background1" w:themeShade="A6"/>
+          <w:lang w:val="sk-SK"/>
+        </w:rPr>
+        <w:t>your</w:t>
+      </w:r>
+      <w:proofErr w:type="spellEnd"/>
+      <w:r>
+        <w:rPr>
+          <w:color w:val="A6A6A6" w:themeColor="background1" w:themeShade="A6"/>
+          <w:lang w:val="sk-SK"/>
+        </w:rPr>
+        <w:t xml:space="preserve"> </w:t>
+      </w:r>
+      <w:proofErr w:type="spellStart"/>
+      <w:r>
+        <w:rPr>
+          <w:color w:val="A6A6A6" w:themeColor="background1" w:themeShade="A6"/>
+          <w:lang w:val="sk-SK"/>
+        </w:rPr>
+        <w:t>best</w:t>
+      </w:r>
+      <w:proofErr w:type="spellEnd"/>
+      <w:r>
+        <w:rPr>
+          <w:color w:val="A6A6A6" w:themeColor="background1" w:themeShade="A6"/>
+          <w:lang w:val="sk-SK"/>
+        </w:rPr>
+        <w:t xml:space="preserve"> and </w:t>
+      </w:r>
+      <w:proofErr w:type="spellStart"/>
+      <w:r>
+        <w:rPr>
+          <w:color w:val="A6A6A6" w:themeColor="background1" w:themeShade="A6"/>
+          <w:lang w:val="sk-SK"/>
+        </w:rPr>
+        <w:t>you</w:t>
+      </w:r>
+      <w:proofErr w:type="spellEnd"/>
+      <w:r>
+        <w:rPr>
+          <w:color w:val="A6A6A6" w:themeColor="background1" w:themeShade="A6"/>
+          <w:lang w:val="sk-SK"/>
+        </w:rPr>
+        <w:t xml:space="preserve"> </w:t>
+      </w:r>
+      <w:proofErr w:type="spellStart"/>
+      <w:r>
+        <w:rPr>
+          <w:color w:val="A6A6A6" w:themeColor="background1" w:themeShade="A6"/>
+          <w:lang w:val="sk-SK"/>
+        </w:rPr>
+        <w:t>could</w:t>
+      </w:r>
+      <w:proofErr w:type="spellEnd"/>
+      <w:r>
+        <w:rPr>
+          <w:color w:val="A6A6A6" w:themeColor="background1" w:themeShade="A6"/>
+          <w:lang w:val="sk-SK"/>
+        </w:rPr>
+        <w:t xml:space="preserve"> </w:t>
+      </w:r>
+      <w:proofErr w:type="spellStart"/>
+      <w:r>
+        <w:rPr>
+          <w:color w:val="A6A6A6" w:themeColor="background1" w:themeShade="A6"/>
+          <w:lang w:val="sk-SK"/>
+        </w:rPr>
+        <w:t>win</w:t>
+      </w:r>
+      <w:proofErr w:type="spellEnd"/>
+      <w:r>
+        <w:rPr>
+          <w:color w:val="A6A6A6" w:themeColor="background1" w:themeShade="A6"/>
+          <w:lang w:val="sk-SK"/>
+        </w:rPr>
+        <w:t xml:space="preserve"> </w:t>
+      </w:r>
+      <w:r>
+        <w:rPr>
+          <w:color w:val="A6A6A6" w:themeColor="background1" w:themeShade="A6"/>
+          <w:lang w:val="sk-SK"/>
+        </w:rPr>
+        <w:t xml:space="preserve">extra </w:t>
+      </w:r>
+      <w:proofErr w:type="spellStart"/>
+      <w:r>
+        <w:rPr>
+          <w:color w:val="A6A6A6" w:themeColor="background1" w:themeShade="A6"/>
+          <w:lang w:val="sk-SK"/>
+        </w:rPr>
+        <w:t>money</w:t>
+      </w:r>
+      <w:proofErr w:type="spellEnd"/>
+      <w:r>
+        <w:rPr>
+          <w:color w:val="A6A6A6" w:themeColor="background1" w:themeShade="A6"/>
+          <w:lang w:val="sk-SK"/>
+        </w:rPr>
         <w:t>!</w:t>
       </w:r>
       <w:r>
@@ -4262,6 +5607,7 @@
         </w:rPr>
         <w:t xml:space="preserve"> ‘</w:t>
       </w:r>
+      <w:proofErr w:type="spellStart"/>
       <w:r>
         <w:rPr>
           <w:rStyle w:val="Strong"/>
@@ -4270,6 +5616,7 @@
         </w:rPr>
         <w:t>Next</w:t>
       </w:r>
+      <w:proofErr w:type="spellEnd"/>
       <w:r>
         <w:rPr>
           <w:rStyle w:val="Strong"/>
@@ -4325,6 +5672,7 @@
         </w:rPr>
         <w:t xml:space="preserve">Kalibrácia v </w:t>
       </w:r>
+      <w:proofErr w:type="spellStart"/>
       <w:r>
         <w:rPr>
           <w:rStyle w:val="Strong"/>
@@ -4332,8 +5680,9 @@
           <w:szCs w:val="24"/>
           <w:lang w:val="sk-SK"/>
         </w:rPr>
-        <w:t>Tobii Studi</w:t>
-      </w:r>
+        <w:t>Tobii</w:t>
+      </w:r>
+      <w:proofErr w:type="spellEnd"/>
       <w:r>
         <w:rPr>
           <w:rStyle w:val="Strong"/>
@@ -4341,8 +5690,28 @@
           <w:szCs w:val="24"/>
           <w:lang w:val="sk-SK"/>
         </w:rPr>
+        <w:t xml:space="preserve"> </w:t>
+      </w:r>
+      <w:proofErr w:type="spellStart"/>
+      <w:r>
+        <w:rPr>
+          <w:rStyle w:val="Strong"/>
+          <w:sz w:val="28"/>
+          <w:szCs w:val="24"/>
+          <w:lang w:val="sk-SK"/>
+        </w:rPr>
+        <w:t>Studi</w:t>
+      </w:r>
+      <w:r>
+        <w:rPr>
+          <w:rStyle w:val="Strong"/>
+          <w:sz w:val="28"/>
+          <w:szCs w:val="24"/>
+          <w:lang w:val="sk-SK"/>
+        </w:rPr>
         <w:t>u</w:t>
       </w:r>
+      <w:proofErr w:type="spellEnd"/>
     </w:p>
     <w:p>
       <w:pPr>
@@ -4389,23 +5758,95 @@
           <w:b w:val="0"/>
           <w:lang w:val="sk-SK"/>
         </w:rPr>
-        <w:t xml:space="preserve"> Tobii Studi</w:t>
-      </w:r>
-      <w:r>
-        <w:rPr>
-          <w:rStyle w:val="Strong"/>
-          <w:b w:val="0"/>
-          <w:lang w:val="sk-SK"/>
-        </w:rPr>
-        <w:t>a a tam stlačili</w:t>
-      </w:r>
-      <w:r>
-        <w:rPr>
-          <w:rStyle w:val="Strong"/>
-          <w:b w:val="0"/>
-          <w:lang w:val="sk-SK"/>
-        </w:rPr>
-        <w:t xml:space="preserve"> “Start recording”. </w:t>
+        <w:t xml:space="preserve"> </w:t>
+      </w:r>
+      <w:proofErr w:type="spellStart"/>
+      <w:r>
+        <w:rPr>
+          <w:rStyle w:val="Strong"/>
+          <w:b w:val="0"/>
+          <w:lang w:val="sk-SK"/>
+        </w:rPr>
+        <w:t>Tobii</w:t>
+      </w:r>
+      <w:proofErr w:type="spellEnd"/>
+      <w:r>
+        <w:rPr>
+          <w:rStyle w:val="Strong"/>
+          <w:b w:val="0"/>
+          <w:lang w:val="sk-SK"/>
+        </w:rPr>
+        <w:t xml:space="preserve"> </w:t>
+      </w:r>
+      <w:proofErr w:type="spellStart"/>
+      <w:r>
+        <w:rPr>
+          <w:rStyle w:val="Strong"/>
+          <w:b w:val="0"/>
+          <w:lang w:val="sk-SK"/>
+        </w:rPr>
+        <w:t>Studi</w:t>
+      </w:r>
+      <w:r>
+        <w:rPr>
+          <w:rStyle w:val="Strong"/>
+          <w:b w:val="0"/>
+          <w:lang w:val="sk-SK"/>
+        </w:rPr>
+        <w:t>a</w:t>
+      </w:r>
+      <w:proofErr w:type="spellEnd"/>
+      <w:r>
+        <w:rPr>
+          <w:rStyle w:val="Strong"/>
+          <w:b w:val="0"/>
+          <w:lang w:val="sk-SK"/>
+        </w:rPr>
+        <w:t xml:space="preserve"> a tam stlačili</w:t>
+      </w:r>
+      <w:r>
+        <w:rPr>
+          <w:rStyle w:val="Strong"/>
+          <w:b w:val="0"/>
+          <w:lang w:val="sk-SK"/>
+        </w:rPr>
+        <w:t xml:space="preserve"> “</w:t>
+      </w:r>
+      <w:proofErr w:type="spellStart"/>
+      <w:r>
+        <w:rPr>
+          <w:rStyle w:val="Strong"/>
+          <w:b w:val="0"/>
+          <w:lang w:val="sk-SK"/>
+        </w:rPr>
+        <w:t>Start</w:t>
+      </w:r>
+      <w:proofErr w:type="spellEnd"/>
+      <w:r>
+        <w:rPr>
+          <w:rStyle w:val="Strong"/>
+          <w:b w:val="0"/>
+          <w:lang w:val="sk-SK"/>
+        </w:rPr>
+        <w:t xml:space="preserve"> </w:t>
+      </w:r>
+      <w:proofErr w:type="spellStart"/>
+      <w:r>
+        <w:rPr>
+          <w:rStyle w:val="Strong"/>
+          <w:b w:val="0"/>
+          <w:lang w:val="sk-SK"/>
+        </w:rPr>
+        <w:t>recording</w:t>
+      </w:r>
+      <w:proofErr w:type="spellEnd"/>
+      <w:r>
+        <w:rPr>
+          <w:rStyle w:val="Strong"/>
+          <w:b w:val="0"/>
+          <w:lang w:val="sk-SK"/>
+        </w:rPr>
+        <w:t xml:space="preserve">”. </w:t>
       </w:r>
       <w:r>
         <w:rPr>
@@ -4889,7 +6330,25 @@
           <w:b w:val="0"/>
           <w:lang w:val="sk-SK"/>
         </w:rPr>
-        <w:t>Povedzte participantom, že majú sledovať červenú bodku na obrazovku a vyzvite ich, aby stlačili</w:t>
+        <w:t>Povedzte participantom, že majú sledovať červenú bodku na obrazovk</w:t>
+      </w:r>
+      <w:r>
+        <w:rPr>
+          <w:rStyle w:val="Strong"/>
+          <w:b w:val="0"/>
+          <w:lang w:val="sk-SK"/>
+        </w:rPr>
+        <w:t>e</w:t>
+      </w:r>
+      <w:bookmarkStart w:id="0" w:name="_GoBack"/>
+      <w:bookmarkEnd w:id="0"/>
+      <w:r>
+        <w:rPr>
+          <w:rStyle w:val="Strong"/>
+          <w:b w:val="0"/>
+          <w:lang w:val="sk-SK"/>
+        </w:rPr>
+        <w:t xml:space="preserve"> a vyzvite ich, aby stlačili</w:t>
       </w:r>
       <w:r>
         <w:rPr>
@@ -4899,6 +6358,7 @@
         </w:rPr>
         <w:t xml:space="preserve"> “</w:t>
       </w:r>
+      <w:proofErr w:type="spellStart"/>
       <w:r>
         <w:rPr>
           <w:rStyle w:val="Strong"/>
@@ -4907,6 +6367,7 @@
         </w:rPr>
         <w:t>Start</w:t>
       </w:r>
+      <w:proofErr w:type="spellEnd"/>
       <w:r>
         <w:rPr>
           <w:rStyle w:val="Strong"/>
@@ -4953,7 +6414,25 @@
           <w:b w:val="0"/>
           <w:lang w:val="sk-SK"/>
         </w:rPr>
-        <w:t xml:space="preserve"> “Accept”.</w:t>
+        <w:t xml:space="preserve"> “</w:t>
+      </w:r>
+      <w:proofErr w:type="spellStart"/>
+      <w:r>
+        <w:rPr>
+          <w:rStyle w:val="Strong"/>
+          <w:b w:val="0"/>
+          <w:lang w:val="sk-SK"/>
+        </w:rPr>
+        <w:t>Accept</w:t>
+      </w:r>
+      <w:proofErr w:type="spellEnd"/>
+      <w:r>
+        <w:rPr>
+          <w:rStyle w:val="Strong"/>
+          <w:b w:val="0"/>
+          <w:lang w:val="sk-SK"/>
+        </w:rPr>
+        <w:t>”.</w:t>
       </w:r>
     </w:p>
     <w:p>
@@ -5026,8 +6505,18 @@
           <w:b w:val="0"/>
           <w:lang w:val="sk-SK"/>
         </w:rPr>
-        <w:t xml:space="preserve"> (“Rec</w:t>
-      </w:r>
+        <w:t xml:space="preserve"> (“</w:t>
+      </w:r>
+      <w:proofErr w:type="spellStart"/>
+      <w:r>
+        <w:rPr>
+          <w:rStyle w:val="Strong"/>
+          <w:b w:val="0"/>
+          <w:lang w:val="sk-SK"/>
+        </w:rPr>
+        <w:t>Rec</w:t>
+      </w:r>
+      <w:proofErr w:type="spellEnd"/>
       <w:r>
         <w:rPr>
           <w:rStyle w:val="Strong"/>
@@ -5092,6 +6581,7 @@
         </w:rPr>
         <w:t>“</w:t>
       </w:r>
+      <w:proofErr w:type="spellStart"/>
       <w:r>
         <w:rPr>
           <w:rStyle w:val="Strong"/>
@@ -5100,6 +6590,7 @@
         </w:rPr>
         <w:t>Rec</w:t>
       </w:r>
+      <w:proofErr w:type="spellEnd"/>
       <w:r>
         <w:rPr>
           <w:rStyle w:val="Strong"/>
@@ -5146,7 +6637,43 @@
           <w:b w:val="0"/>
           <w:lang w:val="sk-SK"/>
         </w:rPr>
-        <w:t>“Start recording”.</w:t>
+        <w:t>“</w:t>
+      </w:r>
+      <w:proofErr w:type="spellStart"/>
+      <w:r>
+        <w:rPr>
+          <w:rStyle w:val="Strong"/>
+          <w:b w:val="0"/>
+          <w:lang w:val="sk-SK"/>
+        </w:rPr>
+        <w:t>Start</w:t>
+      </w:r>
+      <w:proofErr w:type="spellEnd"/>
+      <w:r>
+        <w:rPr>
+          <w:rStyle w:val="Strong"/>
+          <w:b w:val="0"/>
+          <w:lang w:val="sk-SK"/>
+        </w:rPr>
+        <w:t xml:space="preserve"> </w:t>
+      </w:r>
+      <w:proofErr w:type="spellStart"/>
+      <w:r>
+        <w:rPr>
+          <w:rStyle w:val="Strong"/>
+          <w:b w:val="0"/>
+          <w:lang w:val="sk-SK"/>
+        </w:rPr>
+        <w:t>recording</w:t>
+      </w:r>
+      <w:proofErr w:type="spellEnd"/>
+      <w:r>
+        <w:rPr>
+          <w:rStyle w:val="Strong"/>
+          <w:b w:val="0"/>
+          <w:lang w:val="sk-SK"/>
+        </w:rPr>
+        <w:t>”.</w:t>
       </w:r>
     </w:p>
     <w:p>
@@ -5211,7 +6738,43 @@
           <w:b w:val="0"/>
           <w:lang w:val="sk-SK"/>
         </w:rPr>
-        <w:t xml:space="preserve"> Najprv sa vykoná kalibrácia zreničky v Tobii Studiu. Participantom sa zobrazí séria obrazoviek (podobná predchádzajúcej počas kalibrácie) – ich úlohou je pozrieť sa na malý krížik v krúžku. Následne sa postupne zobrazia rôznofarebné obrazovky s krížikom v strede, na ktorý sa treba pozerať.</w:t>
+        <w:t xml:space="preserve"> Najprv sa vykoná kalibrácia zreničky v </w:t>
+      </w:r>
+      <w:proofErr w:type="spellStart"/>
+      <w:r>
+        <w:rPr>
+          <w:rStyle w:val="Strong"/>
+          <w:b w:val="0"/>
+          <w:lang w:val="sk-SK"/>
+        </w:rPr>
+        <w:t>Tobii</w:t>
+      </w:r>
+      <w:proofErr w:type="spellEnd"/>
+      <w:r>
+        <w:rPr>
+          <w:rStyle w:val="Strong"/>
+          <w:b w:val="0"/>
+          <w:lang w:val="sk-SK"/>
+        </w:rPr>
+        <w:t xml:space="preserve"> </w:t>
+      </w:r>
+      <w:proofErr w:type="spellStart"/>
+      <w:r>
+        <w:rPr>
+          <w:rStyle w:val="Strong"/>
+          <w:b w:val="0"/>
+          <w:lang w:val="sk-SK"/>
+        </w:rPr>
+        <w:t>Studiu</w:t>
+      </w:r>
+      <w:proofErr w:type="spellEnd"/>
+      <w:r>
+        <w:rPr>
+          <w:rStyle w:val="Strong"/>
+          <w:b w:val="0"/>
+          <w:lang w:val="sk-SK"/>
+        </w:rPr>
+        <w:t>. Participantom sa zobrazí séria obrazoviek (podobná predchádzajúcej počas kalibrácie) – ich úlohou je pozrieť sa na malý krížik v krúžku. Následne sa postupne zobrazia rôznofarebné obrazovky s krížikom v strede, na ktorý sa treba pozerať.</w:t>
       </w:r>
     </w:p>
     <w:p>
@@ -5245,6 +6808,7 @@
         </w:rPr>
         <w:t xml:space="preserve">Google </w:t>
       </w:r>
+      <w:proofErr w:type="spellStart"/>
       <w:r>
         <w:rPr>
           <w:rStyle w:val="Strong"/>
@@ -5261,6 +6825,7 @@
         </w:rPr>
         <w:t>u</w:t>
       </w:r>
+      <w:proofErr w:type="spellEnd"/>
       <w:r>
         <w:rPr>
           <w:rStyle w:val="Strong"/>
@@ -5391,13 +6956,47 @@
         </w:rPr>
         <w:t>‘</w:t>
       </w:r>
-      <w:r>
-        <w:rPr>
-          <w:rStyle w:val="Strong"/>
-          <w:lang w:val="sk-SK"/>
-        </w:rPr>
-        <w:t>Calibrate Pupil Now</w:t>
-      </w:r>
+      <w:proofErr w:type="spellStart"/>
+      <w:r>
+        <w:rPr>
+          <w:rStyle w:val="Strong"/>
+          <w:lang w:val="sk-SK"/>
+        </w:rPr>
+        <w:t>Calibrate</w:t>
+      </w:r>
+      <w:proofErr w:type="spellEnd"/>
+      <w:r>
+        <w:rPr>
+          <w:rStyle w:val="Strong"/>
+          <w:lang w:val="sk-SK"/>
+        </w:rPr>
+        <w:t xml:space="preserve"> </w:t>
+      </w:r>
+      <w:proofErr w:type="spellStart"/>
+      <w:r>
+        <w:rPr>
+          <w:rStyle w:val="Strong"/>
+          <w:lang w:val="sk-SK"/>
+        </w:rPr>
+        <w:t>Pupil</w:t>
+      </w:r>
+      <w:proofErr w:type="spellEnd"/>
+      <w:r>
+        <w:rPr>
+          <w:rStyle w:val="Strong"/>
+          <w:lang w:val="sk-SK"/>
+        </w:rPr>
+        <w:t xml:space="preserve"> </w:t>
+      </w:r>
+      <w:proofErr w:type="spellStart"/>
+      <w:r>
+        <w:rPr>
+          <w:rStyle w:val="Strong"/>
+          <w:lang w:val="sk-SK"/>
+        </w:rPr>
+        <w:t>Now</w:t>
+      </w:r>
+      <w:proofErr w:type="spellEnd"/>
       <w:r>
         <w:rPr>
           <w:rStyle w:val="Strong"/>
@@ -5504,7 +7103,25 @@
           <w:b w:val="0"/>
           <w:lang w:val="sk-SK"/>
         </w:rPr>
-        <w:t>Následne ich nechajte zaskrolovať dole a stlačiť</w:t>
+        <w:t xml:space="preserve">Následne ich nechajte </w:t>
+      </w:r>
+      <w:proofErr w:type="spellStart"/>
+      <w:r>
+        <w:rPr>
+          <w:rStyle w:val="Strong"/>
+          <w:b w:val="0"/>
+          <w:lang w:val="sk-SK"/>
+        </w:rPr>
+        <w:t>zaskrolovať</w:t>
+      </w:r>
+      <w:proofErr w:type="spellEnd"/>
+      <w:r>
+        <w:rPr>
+          <w:rStyle w:val="Strong"/>
+          <w:b w:val="0"/>
+          <w:lang w:val="sk-SK"/>
+        </w:rPr>
+        <w:t xml:space="preserve"> dole a stlačiť</w:t>
       </w:r>
       <w:r>
         <w:rPr>
@@ -5514,6 +7131,7 @@
         </w:rPr>
         <w:t xml:space="preserve"> ‘</w:t>
       </w:r>
+      <w:proofErr w:type="spellStart"/>
       <w:r>
         <w:rPr>
           <w:rStyle w:val="Strong"/>
@@ -5528,7 +7146,16 @@
           <w:b w:val="0"/>
           <w:lang w:val="sk-SK"/>
         </w:rPr>
-        <w:t xml:space="preserve">ext’. </w:t>
+        <w:t>ext</w:t>
+      </w:r>
+      <w:proofErr w:type="spellEnd"/>
+      <w:r>
+        <w:rPr>
+          <w:rStyle w:val="Strong"/>
+          <w:b w:val="0"/>
+          <w:lang w:val="sk-SK"/>
+        </w:rPr>
+        <w:t xml:space="preserve">’. </w:t>
       </w:r>
     </w:p>
     <w:p>
@@ -5592,6 +7219,7 @@
           <w:rStyle w:val="Strong"/>
           <w:lang w:val="sk-SK"/>
         </w:rPr>
+        <w:lastRenderedPageBreak/>
         <w:t>Akcia</w:t>
       </w:r>
       <w:r>
@@ -5726,7 +7354,6 @@
           <w:b w:val="0"/>
           <w:lang w:val="sk-SK"/>
         </w:rPr>
-        <w:lastRenderedPageBreak/>
         <w:t xml:space="preserve">- </w:t>
       </w:r>
       <w:r>
@@ -5745,13 +7372,23 @@
         </w:rPr>
         <w:t xml:space="preserve"> ‘</w:t>
       </w:r>
-      <w:r>
-        <w:rPr>
-          <w:rStyle w:val="Strong"/>
-          <w:b w:val="0"/>
-          <w:lang w:val="sk-SK"/>
-        </w:rPr>
-        <w:t>Begin Study</w:t>
+      <w:proofErr w:type="spellStart"/>
+      <w:r>
+        <w:rPr>
+          <w:rStyle w:val="Strong"/>
+          <w:b w:val="0"/>
+          <w:lang w:val="sk-SK"/>
+        </w:rPr>
+        <w:t>Begin</w:t>
+      </w:r>
+      <w:proofErr w:type="spellEnd"/>
+      <w:r>
+        <w:rPr>
+          <w:rStyle w:val="Strong"/>
+          <w:b w:val="0"/>
+          <w:lang w:val="sk-SK"/>
+        </w:rPr>
+        <w:t xml:space="preserve"> Study</w:t>
       </w:r>
       <w:r>
         <w:rPr>
@@ -5906,8 +7543,36 @@
           <w:color w:val="FF0000"/>
           <w:lang w:val="sk-SK"/>
         </w:rPr>
-        <w:t>zastavte nahrávanie v Tobii Studiu</w:t>
-      </w:r>
+        <w:t>zastavte nahrávanie v </w:t>
+      </w:r>
+      <w:proofErr w:type="spellStart"/>
+      <w:r>
+        <w:rPr>
+          <w:rStyle w:val="Strong"/>
+          <w:color w:val="FF0000"/>
+          <w:lang w:val="sk-SK"/>
+        </w:rPr>
+        <w:t>Tobii</w:t>
+      </w:r>
+      <w:proofErr w:type="spellEnd"/>
+      <w:r>
+        <w:rPr>
+          <w:rStyle w:val="Strong"/>
+          <w:color w:val="FF0000"/>
+          <w:lang w:val="sk-SK"/>
+        </w:rPr>
+        <w:t xml:space="preserve"> </w:t>
+      </w:r>
+      <w:proofErr w:type="spellStart"/>
+      <w:r>
+        <w:rPr>
+          <w:rStyle w:val="Strong"/>
+          <w:color w:val="FF0000"/>
+          <w:lang w:val="sk-SK"/>
+        </w:rPr>
+        <w:t>Studiu</w:t>
+      </w:r>
+      <w:proofErr w:type="spellEnd"/>
       <w:r>
         <w:rPr>
           <w:rStyle w:val="Strong"/>
@@ -6114,7 +7779,25 @@
           <w:b w:val="0"/>
           <w:lang w:val="sk-SK"/>
         </w:rPr>
-        <w:t>Povedzte participantom, aby klikli „Next“ a zodpovedali zobrazenú otázku.</w:t>
+        <w:t>Povedzte participantom, aby klikli „</w:t>
+      </w:r>
+      <w:proofErr w:type="spellStart"/>
+      <w:r>
+        <w:rPr>
+          <w:rStyle w:val="Strong"/>
+          <w:b w:val="0"/>
+          <w:lang w:val="sk-SK"/>
+        </w:rPr>
+        <w:t>Next</w:t>
+      </w:r>
+      <w:proofErr w:type="spellEnd"/>
+      <w:r>
+        <w:rPr>
+          <w:rStyle w:val="Strong"/>
+          <w:b w:val="0"/>
+          <w:lang w:val="sk-SK"/>
+        </w:rPr>
+        <w:t>“ a zodpovedali zobrazenú otázku.</w:t>
       </w:r>
     </w:p>
     <w:p>
@@ -6332,76 +8015,19 @@
           <w:szCs w:val="24"/>
           <w:lang w:val="sk-SK"/>
         </w:rPr>
-        <w:t>1. Personality traits (TIPI)</w:t>
-      </w:r>
-    </w:p>
-    <w:p>
-      <w:pPr>
-        <w:pStyle w:val="NoSpacing"/>
-        <w:rPr>
-          <w:rStyle w:val="Strong"/>
-          <w:b w:val="0"/>
-          <w:lang w:val="sk-SK"/>
-        </w:rPr>
-      </w:pPr>
-      <w:r>
-        <w:rPr>
-          <w:rStyle w:val="Strong"/>
-          <w:lang w:val="sk-SK"/>
-        </w:rPr>
-        <w:t>Akcia</w:t>
-      </w:r>
-      <w:r>
-        <w:rPr>
-          <w:rStyle w:val="Strong"/>
-          <w:lang w:val="sk-SK"/>
-        </w:rPr>
-        <w:t>:</w:t>
-      </w:r>
-      <w:r>
-        <w:rPr>
-          <w:rStyle w:val="Strong"/>
-          <w:b w:val="0"/>
-          <w:lang w:val="sk-SK"/>
-        </w:rPr>
-        <w:t xml:space="preserve"> </w:t>
-      </w:r>
-      <w:r>
-        <w:rPr>
-          <w:rStyle w:val="Strong"/>
-          <w:b w:val="0"/>
-          <w:lang w:val="sk-SK"/>
-        </w:rPr>
-        <w:t>Nechajte participantov vyplniť osobnostný dotazník</w:t>
-      </w:r>
-      <w:r>
-        <w:rPr>
-          <w:rStyle w:val="Strong"/>
-          <w:b w:val="0"/>
-          <w:lang w:val="sk-SK"/>
-        </w:rPr>
-        <w:t>.</w:t>
-      </w:r>
-    </w:p>
-    <w:p>
-      <w:pPr>
-        <w:pStyle w:val="NoSpacing"/>
-        <w:rPr>
-          <w:rStyle w:val="Strong"/>
-          <w:b w:val="0"/>
-          <w:lang w:val="sk-SK"/>
-        </w:rPr>
-      </w:pPr>
-    </w:p>
-    <w:p>
-      <w:pPr>
+        <w:t xml:space="preserve">1. </w:t>
+      </w:r>
+      <w:proofErr w:type="spellStart"/>
+      <w:r>
         <w:rPr>
           <w:rStyle w:val="Strong"/>
           <w:sz w:val="24"/>
           <w:szCs w:val="24"/>
           <w:lang w:val="sk-SK"/>
         </w:rPr>
-      </w:pPr>
+        <w:t>Personality</w:t>
+      </w:r>
+      <w:proofErr w:type="spellEnd"/>
       <w:r>
         <w:rPr>
           <w:rStyle w:val="Strong"/>
@@ -6409,57 +8035,9 @@
           <w:szCs w:val="24"/>
           <w:lang w:val="sk-SK"/>
         </w:rPr>
-        <w:t>2. Written Vocabulary Test (Vocab)</w:t>
-      </w:r>
-    </w:p>
-    <w:p>
-      <w:pPr>
-        <w:rPr>
-          <w:rStyle w:val="Strong"/>
-          <w:b w:val="0"/>
-          <w:lang w:val="sk-SK"/>
-        </w:rPr>
-      </w:pPr>
-      <w:r>
-        <w:rPr>
-          <w:rStyle w:val="Strong"/>
-          <w:lang w:val="sk-SK"/>
-        </w:rPr>
-        <w:t>Akcia</w:t>
-      </w:r>
-      <w:r>
-        <w:rPr>
-          <w:rStyle w:val="Strong"/>
-          <w:lang w:val="sk-SK"/>
-        </w:rPr>
-        <w:t>:</w:t>
-      </w:r>
-      <w:r>
-        <w:rPr>
-          <w:rStyle w:val="Strong"/>
-          <w:b w:val="0"/>
-          <w:lang w:val="sk-SK"/>
-        </w:rPr>
-        <w:t xml:space="preserve"> </w:t>
-      </w:r>
-      <w:r>
-        <w:rPr>
-          <w:rStyle w:val="Strong"/>
-          <w:b w:val="0"/>
-          <w:lang w:val="sk-SK"/>
-        </w:rPr>
-        <w:t>Dajte participantom test na slovnú zásobu a povedzte im, aby vyplnili všetky strany. Test nie je na čas.</w:t>
-      </w:r>
-    </w:p>
-    <w:p>
-      <w:pPr>
-        <w:pStyle w:val="NoSpacing"/>
-        <w:rPr>
-          <w:rStyle w:val="Strong"/>
-          <w:b w:val="0"/>
-          <w:lang w:val="sk-SK"/>
-        </w:rPr>
-      </w:pPr>
+        <w:t xml:space="preserve"> </w:t>
+      </w:r>
+      <w:proofErr w:type="spellStart"/>
       <w:r>
         <w:rPr>
           <w:rStyle w:val="Strong"/>
@@ -6467,8 +8045,9 @@
           <w:szCs w:val="24"/>
           <w:lang w:val="sk-SK"/>
         </w:rPr>
-        <w:t>3</w:t>
-      </w:r>
+        <w:t>traits</w:t>
+      </w:r>
+      <w:proofErr w:type="spellEnd"/>
       <w:r>
         <w:rPr>
           <w:rStyle w:val="Strong"/>
@@ -6476,16 +8055,240 @@
           <w:szCs w:val="24"/>
           <w:lang w:val="sk-SK"/>
         </w:rPr>
-        <w:t xml:space="preserve">. </w:t>
-      </w:r>
-      <w:r>
+        <w:t xml:space="preserve"> (TIPI)</w:t>
+      </w:r>
+    </w:p>
+    <w:p>
+      <w:pPr>
+        <w:pStyle w:val="NoSpacing"/>
+        <w:rPr>
+          <w:rStyle w:val="Strong"/>
+          <w:b w:val="0"/>
+          <w:lang w:val="sk-SK"/>
+        </w:rPr>
+      </w:pPr>
+      <w:r>
+        <w:rPr>
+          <w:rStyle w:val="Strong"/>
+          <w:lang w:val="sk-SK"/>
+        </w:rPr>
+        <w:t>Akcia</w:t>
+      </w:r>
+      <w:r>
+        <w:rPr>
+          <w:rStyle w:val="Strong"/>
+          <w:lang w:val="sk-SK"/>
+        </w:rPr>
+        <w:t>:</w:t>
+      </w:r>
+      <w:r>
+        <w:rPr>
+          <w:rStyle w:val="Strong"/>
+          <w:b w:val="0"/>
+          <w:lang w:val="sk-SK"/>
+        </w:rPr>
+        <w:t xml:space="preserve"> </w:t>
+      </w:r>
+      <w:r>
+        <w:rPr>
+          <w:rStyle w:val="Strong"/>
+          <w:b w:val="0"/>
+          <w:lang w:val="sk-SK"/>
+        </w:rPr>
+        <w:t>Nechajte participantov vyplniť osobnostný dotazník</w:t>
+      </w:r>
+      <w:r>
+        <w:rPr>
+          <w:rStyle w:val="Strong"/>
+          <w:b w:val="0"/>
+          <w:lang w:val="sk-SK"/>
+        </w:rPr>
+        <w:t>.</w:t>
+      </w:r>
+    </w:p>
+    <w:p>
+      <w:pPr>
+        <w:pStyle w:val="NoSpacing"/>
+        <w:rPr>
+          <w:rStyle w:val="Strong"/>
+          <w:b w:val="0"/>
+          <w:lang w:val="sk-SK"/>
+        </w:rPr>
+      </w:pPr>
+    </w:p>
+    <w:p>
+      <w:pPr>
         <w:rPr>
           <w:rStyle w:val="Strong"/>
           <w:sz w:val="24"/>
           <w:szCs w:val="24"/>
           <w:lang w:val="sk-SK"/>
         </w:rPr>
-        <w:t xml:space="preserve">NAART Vocabulary Test: </w:t>
+      </w:pPr>
+      <w:r>
+        <w:rPr>
+          <w:rStyle w:val="Strong"/>
+          <w:sz w:val="24"/>
+          <w:szCs w:val="24"/>
+          <w:lang w:val="sk-SK"/>
+        </w:rPr>
+        <w:t xml:space="preserve">2. </w:t>
+      </w:r>
+      <w:proofErr w:type="spellStart"/>
+      <w:r>
+        <w:rPr>
+          <w:rStyle w:val="Strong"/>
+          <w:sz w:val="24"/>
+          <w:szCs w:val="24"/>
+          <w:lang w:val="sk-SK"/>
+        </w:rPr>
+        <w:t>Written</w:t>
+      </w:r>
+      <w:proofErr w:type="spellEnd"/>
+      <w:r>
+        <w:rPr>
+          <w:rStyle w:val="Strong"/>
+          <w:sz w:val="24"/>
+          <w:szCs w:val="24"/>
+          <w:lang w:val="sk-SK"/>
+        </w:rPr>
+        <w:t xml:space="preserve"> </w:t>
+      </w:r>
+      <w:proofErr w:type="spellStart"/>
+      <w:r>
+        <w:rPr>
+          <w:rStyle w:val="Strong"/>
+          <w:sz w:val="24"/>
+          <w:szCs w:val="24"/>
+          <w:lang w:val="sk-SK"/>
+        </w:rPr>
+        <w:t>Vocabulary</w:t>
+      </w:r>
+      <w:proofErr w:type="spellEnd"/>
+      <w:r>
+        <w:rPr>
+          <w:rStyle w:val="Strong"/>
+          <w:sz w:val="24"/>
+          <w:szCs w:val="24"/>
+          <w:lang w:val="sk-SK"/>
+        </w:rPr>
+        <w:t xml:space="preserve"> Test (</w:t>
+      </w:r>
+      <w:proofErr w:type="spellStart"/>
+      <w:r>
+        <w:rPr>
+          <w:rStyle w:val="Strong"/>
+          <w:sz w:val="24"/>
+          <w:szCs w:val="24"/>
+          <w:lang w:val="sk-SK"/>
+        </w:rPr>
+        <w:t>Vocab</w:t>
+      </w:r>
+      <w:proofErr w:type="spellEnd"/>
+      <w:r>
+        <w:rPr>
+          <w:rStyle w:val="Strong"/>
+          <w:sz w:val="24"/>
+          <w:szCs w:val="24"/>
+          <w:lang w:val="sk-SK"/>
+        </w:rPr>
+        <w:t>)</w:t>
+      </w:r>
+    </w:p>
+    <w:p>
+      <w:pPr>
+        <w:rPr>
+          <w:rStyle w:val="Strong"/>
+          <w:b w:val="0"/>
+          <w:lang w:val="sk-SK"/>
+        </w:rPr>
+      </w:pPr>
+      <w:r>
+        <w:rPr>
+          <w:rStyle w:val="Strong"/>
+          <w:lang w:val="sk-SK"/>
+        </w:rPr>
+        <w:t>Akcia</w:t>
+      </w:r>
+      <w:r>
+        <w:rPr>
+          <w:rStyle w:val="Strong"/>
+          <w:lang w:val="sk-SK"/>
+        </w:rPr>
+        <w:t>:</w:t>
+      </w:r>
+      <w:r>
+        <w:rPr>
+          <w:rStyle w:val="Strong"/>
+          <w:b w:val="0"/>
+          <w:lang w:val="sk-SK"/>
+        </w:rPr>
+        <w:t xml:space="preserve"> </w:t>
+      </w:r>
+      <w:r>
+        <w:rPr>
+          <w:rStyle w:val="Strong"/>
+          <w:b w:val="0"/>
+          <w:lang w:val="sk-SK"/>
+        </w:rPr>
+        <w:t>Dajte participantom test na slovnú zásobu a povedzte im, aby vyplnili všetky strany. Test nie je na čas.</w:t>
+      </w:r>
+    </w:p>
+    <w:p>
+      <w:pPr>
+        <w:pStyle w:val="NoSpacing"/>
+        <w:rPr>
+          <w:rStyle w:val="Strong"/>
+          <w:b w:val="0"/>
+          <w:lang w:val="sk-SK"/>
+        </w:rPr>
+      </w:pPr>
+      <w:r>
+        <w:rPr>
+          <w:rStyle w:val="Strong"/>
+          <w:sz w:val="24"/>
+          <w:szCs w:val="24"/>
+          <w:lang w:val="sk-SK"/>
+        </w:rPr>
+        <w:t>3</w:t>
+      </w:r>
+      <w:r>
+        <w:rPr>
+          <w:rStyle w:val="Strong"/>
+          <w:sz w:val="24"/>
+          <w:szCs w:val="24"/>
+          <w:lang w:val="sk-SK"/>
+        </w:rPr>
+        <w:t xml:space="preserve">. </w:t>
+      </w:r>
+      <w:r>
+        <w:rPr>
+          <w:rStyle w:val="Strong"/>
+          <w:sz w:val="24"/>
+          <w:szCs w:val="24"/>
+          <w:lang w:val="sk-SK"/>
+        </w:rPr>
+        <w:t xml:space="preserve">NAART </w:t>
+      </w:r>
+      <w:proofErr w:type="spellStart"/>
+      <w:r>
+        <w:rPr>
+          <w:rStyle w:val="Strong"/>
+          <w:sz w:val="24"/>
+          <w:szCs w:val="24"/>
+          <w:lang w:val="sk-SK"/>
+        </w:rPr>
+        <w:t>Vocabulary</w:t>
+      </w:r>
+      <w:proofErr w:type="spellEnd"/>
+      <w:r>
+        <w:rPr>
+          <w:rStyle w:val="Strong"/>
+          <w:sz w:val="24"/>
+          <w:szCs w:val="24"/>
+          <w:lang w:val="sk-SK"/>
+        </w:rPr>
+        <w:t xml:space="preserve"> Test: </w:t>
       </w:r>
       <w:r>
         <w:rPr>
@@ -6670,7 +8473,16 @@
           <w:b w:val="0"/>
           <w:lang w:val="sk-SK"/>
         </w:rPr>
-        <w:t>Google sp</w:t>
+        <w:t xml:space="preserve">Google </w:t>
+      </w:r>
+      <w:proofErr w:type="spellStart"/>
+      <w:r>
+        <w:rPr>
+          <w:rStyle w:val="Strong"/>
+          <w:b w:val="0"/>
+          <w:lang w:val="sk-SK"/>
+        </w:rPr>
+        <w:t>sp</w:t>
       </w:r>
       <w:r>
         <w:rPr>
@@ -6688,6 +8500,7 @@
         </w:rPr>
         <w:t>eadsheet</w:t>
       </w:r>
+      <w:proofErr w:type="spellEnd"/>
       <w:r>
         <w:rPr>
           <w:rStyle w:val="Strong"/>
@@ -6796,9 +8609,9 @@
       </w:r>
     </w:p>
     <w:sectPr>
-      <w:footerReference w:type="even" r:id="rId11"/>
-      <w:footerReference w:type="default" r:id="rId12"/>
-      <w:footerReference w:type="first" r:id="rId13"/>
+      <w:footerReference w:type="even" r:id="rId12"/>
+      <w:footerReference w:type="default" r:id="rId13"/>
+      <w:footerReference w:type="first" r:id="rId14"/>
       <w:type w:val="continuous"/>
       <w:pgSz w:w="11907" w:h="16840" w:code="9"/>
       <w:pgMar w:top="720" w:right="720" w:bottom="720" w:left="720" w:header="2381" w:footer="1389" w:gutter="0"/>
@@ -6846,6 +8659,7 @@
         <w:docPartUnique/>
       </w:docPartObj>
     </w:sdtPr>
+    <w:sdtEndPr/>
     <w:sdtContent>
       <w:p>
         <w:pPr>
@@ -6894,6 +8708,7 @@
         <w:docPartUnique/>
       </w:docPartObj>
     </w:sdtPr>
+    <w:sdtEndPr/>
     <w:sdtContent>
       <w:p>
         <w:pPr>
@@ -6942,6 +8757,7 @@
         <w:docPartUnique/>
       </w:docPartObj>
     </w:sdtPr>
+    <w:sdtEndPr/>
     <w:sdtContent>
       <w:p>
         <w:pPr>
@@ -8927,7 +10743,7 @@
 </file>
 
 <file path=customXml/itemProps1.xml><?xml version="1.0" encoding="utf-8"?>
-<ds:datastoreItem xmlns:ds="http://schemas.openxmlformats.org/officeDocument/2006/customXml" ds:itemID="{A5B989C4-957A-4589-A247-0EE376FF108B}">
+<ds:datastoreItem xmlns:ds="http://schemas.openxmlformats.org/officeDocument/2006/customXml" ds:itemID="{DEE393B9-C477-4127-BD0E-3E0A589245E7}">
   <ds:schemaRefs>
     <ds:schemaRef ds:uri="http://schemas.openxmlformats.org/officeDocument/2006/bibliography"/>
   </ds:schemaRefs>

</xml_diff>